<commit_message>
Update Stored Procedures Pseudo Code.docx
</commit_message>
<xml_diff>
--- a/stored_procedures/Stored Procedures Pseudo Code.docx
+++ b/stored_procedures/Stored Procedures Pseudo Code.docx
@@ -1068,26 +1068,35 @@
     </w:p>
     <w:p>
       <w:pPr>
-        <w:rPr>
-          <w:rFonts w:ascii="Arial" w:hAnsi="Arial" w:cs="Arial"/>
-          <w:b/>
-          <w:bCs/>
-        </w:rPr>
-      </w:pPr>
-      <w:r>
-        <w:rPr>
-          <w:rFonts w:ascii="Arial" w:hAnsi="Arial" w:cs="Arial"/>
-          <w:b/>
-          <w:bCs/>
+        <w:spacing w:before="240" w:after="240" w:line="240" w:lineRule="auto"/>
+        <w:rPr>
+          <w:rFonts w:ascii="Times New Roman" w:eastAsia="Times New Roman" w:hAnsi="Times New Roman" w:cs="Times New Roman"/>
+          <w:kern w:val="0"/>
+          <w:sz w:val="24"/>
+          <w:szCs w:val="24"/>
+          <w14:ligatures w14:val="none"/>
+        </w:rPr>
+      </w:pPr>
+      <w:r>
+        <w:rPr>
+          <w:rFonts w:ascii="Arial" w:eastAsia="Times New Roman" w:hAnsi="Arial" w:cs="Arial"/>
+          <w:b/>
+          <w:bCs/>
+          <w:color w:val="000000"/>
+          <w:kern w:val="0"/>
+          <w14:ligatures w14:val="none"/>
         </w:rPr>
         <w:t xml:space="preserve">process_ip_address </w:t>
       </w:r>
       <w:proofErr w:type="gramStart"/>
       <w:r>
         <w:rPr>
-          <w:rFonts w:ascii="Arial" w:hAnsi="Arial" w:cs="Arial"/>
-          <w:b/>
-          <w:bCs/>
+          <w:rFonts w:ascii="Arial" w:eastAsia="Times New Roman" w:hAnsi="Arial" w:cs="Arial"/>
+          <w:b/>
+          <w:bCs/>
+          <w:color w:val="000000"/>
+          <w:kern w:val="0"/>
+          <w14:ligatures w14:val="none"/>
         </w:rPr>
         <w:t>Procedure</w:t>
       </w:r>
@@ -1097,29 +1106,43 @@
       <w:pPr>
         <w:numPr>
           <w:ilvl w:val="0"/>
-          <w:numId w:val="7"/>
+          <w:numId w:val="11"/>
         </w:numPr>
-        <w:rPr>
-          <w:rFonts w:ascii="Arial" w:hAnsi="Arial" w:cs="Arial"/>
-        </w:rPr>
-      </w:pPr>
-      <w:r>
-        <w:rPr>
-          <w:rFonts w:ascii="Arial" w:hAnsi="Arial" w:cs="Arial"/>
+        <w:spacing w:after="0" w:line="240" w:lineRule="auto"/>
+        <w:textAlignment w:val="baseline"/>
+        <w:rPr>
+          <w:rFonts w:ascii="Arial" w:eastAsia="Times New Roman" w:hAnsi="Arial" w:cs="Arial"/>
+          <w:color w:val="000000"/>
+          <w:kern w:val="0"/>
+          <w14:ligatures w14:val="none"/>
+        </w:rPr>
+      </w:pPr>
+      <w:r>
+        <w:rPr>
+          <w:rFonts w:ascii="Arial" w:eastAsia="Times New Roman" w:hAnsi="Arial" w:cs="Arial"/>
+          <w:color w:val="000000"/>
+          <w:kern w:val="0"/>
+          <w14:ligatures w14:val="none"/>
         </w:rPr>
         <w:t>Declare a variable to hold the IP address (</w:t>
       </w:r>
       <w:r>
         <w:rPr>
-          <w:rFonts w:ascii="Arial" w:hAnsi="Arial" w:cs="Arial"/>
-          <w:b/>
-          <w:bCs/>
+          <w:rFonts w:ascii="Arial" w:eastAsia="Times New Roman" w:hAnsi="Arial" w:cs="Arial"/>
+          <w:b/>
+          <w:bCs/>
+          <w:color w:val="000000"/>
+          <w:kern w:val="0"/>
+          <w14:ligatures w14:val="none"/>
         </w:rPr>
         <w:t>v_ip_address</w:t>
       </w:r>
       <w:r>
         <w:rPr>
-          <w:rFonts w:ascii="Arial" w:hAnsi="Arial" w:cs="Arial"/>
+          <w:rFonts w:ascii="Arial" w:eastAsia="Times New Roman" w:hAnsi="Arial" w:cs="Arial"/>
+          <w:color w:val="000000"/>
+          <w:kern w:val="0"/>
+          <w14:ligatures w14:val="none"/>
         </w:rPr>
         <w:t>).</w:t>
       </w:r>
@@ -1128,43 +1151,63 @@
       <w:pPr>
         <w:numPr>
           <w:ilvl w:val="0"/>
-          <w:numId w:val="7"/>
+          <w:numId w:val="11"/>
         </w:numPr>
-        <w:rPr>
-          <w:rFonts w:ascii="Arial" w:hAnsi="Arial" w:cs="Arial"/>
-        </w:rPr>
-      </w:pPr>
-      <w:r>
-        <w:rPr>
-          <w:rFonts w:ascii="Arial" w:hAnsi="Arial" w:cs="Arial"/>
+        <w:spacing w:after="0" w:line="240" w:lineRule="auto"/>
+        <w:textAlignment w:val="baseline"/>
+        <w:rPr>
+          <w:rFonts w:ascii="Arial" w:eastAsia="Times New Roman" w:hAnsi="Arial" w:cs="Arial"/>
+          <w:color w:val="000000"/>
+          <w:kern w:val="0"/>
+          <w14:ligatures w14:val="none"/>
+        </w:rPr>
+      </w:pPr>
+      <w:r>
+        <w:rPr>
+          <w:rFonts w:ascii="Arial" w:eastAsia="Times New Roman" w:hAnsi="Arial" w:cs="Arial"/>
+          <w:color w:val="000000"/>
+          <w:kern w:val="0"/>
+          <w14:ligatures w14:val="none"/>
         </w:rPr>
         <w:t xml:space="preserve">Retrieve an IP address from the </w:t>
       </w:r>
       <w:r>
         <w:rPr>
-          <w:rFonts w:ascii="Arial" w:hAnsi="Arial" w:cs="Arial"/>
-          <w:b/>
-          <w:bCs/>
+          <w:rFonts w:ascii="Arial" w:eastAsia="Times New Roman" w:hAnsi="Arial" w:cs="Arial"/>
+          <w:b/>
+          <w:bCs/>
+          <w:color w:val="000000"/>
+          <w:kern w:val="0"/>
+          <w14:ligatures w14:val="none"/>
         </w:rPr>
         <w:t>SM_data_feed</w:t>
       </w:r>
       <w:r>
         <w:rPr>
-          <w:rFonts w:ascii="Arial" w:hAnsi="Arial" w:cs="Arial"/>
+          <w:rFonts w:ascii="Arial" w:eastAsia="Times New Roman" w:hAnsi="Arial" w:cs="Arial"/>
+          <w:color w:val="000000"/>
+          <w:kern w:val="0"/>
+          <w14:ligatures w14:val="none"/>
         </w:rPr>
         <w:t xml:space="preserve"> table and store it in </w:t>
       </w:r>
       <w:r>
         <w:rPr>
-          <w:rFonts w:ascii="Arial" w:hAnsi="Arial" w:cs="Arial"/>
-          <w:b/>
-          <w:bCs/>
+          <w:rFonts w:ascii="Arial" w:eastAsia="Times New Roman" w:hAnsi="Arial" w:cs="Arial"/>
+          <w:b/>
+          <w:bCs/>
+          <w:color w:val="000000"/>
+          <w:kern w:val="0"/>
+          <w14:ligatures w14:val="none"/>
         </w:rPr>
         <w:t>v_ip_address</w:t>
       </w:r>
       <w:r>
         <w:rPr>
-          <w:rFonts w:ascii="Arial" w:hAnsi="Arial" w:cs="Arial"/>
+          <w:rFonts w:ascii="Arial" w:eastAsia="Times New Roman" w:hAnsi="Arial" w:cs="Arial"/>
+          <w:color w:val="000000"/>
+          <w:kern w:val="0"/>
+          <w14:ligatures w14:val="none"/>
         </w:rPr>
         <w:t>.</w:t>
       </w:r>
@@ -1173,29 +1216,43 @@
       <w:pPr>
         <w:numPr>
           <w:ilvl w:val="0"/>
-          <w:numId w:val="7"/>
+          <w:numId w:val="11"/>
         </w:numPr>
-        <w:rPr>
-          <w:rFonts w:ascii="Arial" w:hAnsi="Arial" w:cs="Arial"/>
-        </w:rPr>
-      </w:pPr>
-      <w:r>
-        <w:rPr>
-          <w:rFonts w:ascii="Arial" w:hAnsi="Arial" w:cs="Arial"/>
+        <w:spacing w:after="0" w:line="240" w:lineRule="auto"/>
+        <w:textAlignment w:val="baseline"/>
+        <w:rPr>
+          <w:rFonts w:ascii="Arial" w:eastAsia="Times New Roman" w:hAnsi="Arial" w:cs="Arial"/>
+          <w:color w:val="000000"/>
+          <w:kern w:val="0"/>
+          <w14:ligatures w14:val="none"/>
+        </w:rPr>
+      </w:pPr>
+      <w:r>
+        <w:rPr>
+          <w:rFonts w:ascii="Arial" w:eastAsia="Times New Roman" w:hAnsi="Arial" w:cs="Arial"/>
+          <w:color w:val="000000"/>
+          <w:kern w:val="0"/>
+          <w14:ligatures w14:val="none"/>
         </w:rPr>
         <w:t xml:space="preserve">Check if </w:t>
       </w:r>
       <w:r>
         <w:rPr>
-          <w:rFonts w:ascii="Arial" w:hAnsi="Arial" w:cs="Arial"/>
-          <w:b/>
-          <w:bCs/>
+          <w:rFonts w:ascii="Arial" w:eastAsia="Times New Roman" w:hAnsi="Arial" w:cs="Arial"/>
+          <w:b/>
+          <w:bCs/>
+          <w:color w:val="000000"/>
+          <w:kern w:val="0"/>
+          <w14:ligatures w14:val="none"/>
         </w:rPr>
         <w:t>v_ip_address</w:t>
       </w:r>
       <w:r>
         <w:rPr>
-          <w:rFonts w:ascii="Arial" w:hAnsi="Arial" w:cs="Arial"/>
+          <w:rFonts w:ascii="Arial" w:eastAsia="Times New Roman" w:hAnsi="Arial" w:cs="Arial"/>
+          <w:color w:val="000000"/>
+          <w:kern w:val="0"/>
+          <w14:ligatures w14:val="none"/>
         </w:rPr>
         <w:t xml:space="preserve"> is null.</w:t>
       </w:r>
@@ -1204,29 +1261,43 @@
       <w:pPr>
         <w:numPr>
           <w:ilvl w:val="1"/>
-          <w:numId w:val="7"/>
+          <w:numId w:val="11"/>
         </w:numPr>
-        <w:rPr>
-          <w:rFonts w:ascii="Arial" w:hAnsi="Arial" w:cs="Arial"/>
-        </w:rPr>
-      </w:pPr>
-      <w:r>
-        <w:rPr>
-          <w:rFonts w:ascii="Arial" w:hAnsi="Arial" w:cs="Arial"/>
+        <w:spacing w:after="0" w:line="240" w:lineRule="auto"/>
+        <w:textAlignment w:val="baseline"/>
+        <w:rPr>
+          <w:rFonts w:ascii="Arial" w:eastAsia="Times New Roman" w:hAnsi="Arial" w:cs="Arial"/>
+          <w:color w:val="000000"/>
+          <w:kern w:val="0"/>
+          <w14:ligatures w14:val="none"/>
+        </w:rPr>
+      </w:pPr>
+      <w:r>
+        <w:rPr>
+          <w:rFonts w:ascii="Arial" w:eastAsia="Times New Roman" w:hAnsi="Arial" w:cs="Arial"/>
+          <w:color w:val="000000"/>
+          <w:kern w:val="0"/>
+          <w14:ligatures w14:val="none"/>
         </w:rPr>
         <w:t xml:space="preserve">If yes, set </w:t>
       </w:r>
       <w:r>
         <w:rPr>
-          <w:rFonts w:ascii="Arial" w:hAnsi="Arial" w:cs="Arial"/>
-          <w:b/>
-          <w:bCs/>
+          <w:rFonts w:ascii="Arial" w:eastAsia="Times New Roman" w:hAnsi="Arial" w:cs="Arial"/>
+          <w:b/>
+          <w:bCs/>
+          <w:color w:val="000000"/>
+          <w:kern w:val="0"/>
+          <w14:ligatures w14:val="none"/>
         </w:rPr>
         <w:t>v_ip_address</w:t>
       </w:r>
       <w:r>
         <w:rPr>
-          <w:rFonts w:ascii="Arial" w:hAnsi="Arial" w:cs="Arial"/>
+          <w:rFonts w:ascii="Arial" w:eastAsia="Times New Roman" w:hAnsi="Arial" w:cs="Arial"/>
+          <w:color w:val="000000"/>
+          <w:kern w:val="0"/>
+          <w14:ligatures w14:val="none"/>
         </w:rPr>
         <w:t xml:space="preserve"> to the default value of '0.0.0.0'.</w:t>
       </w:r>
@@ -1235,29 +1306,43 @@
       <w:pPr>
         <w:numPr>
           <w:ilvl w:val="0"/>
-          <w:numId w:val="7"/>
+          <w:numId w:val="11"/>
         </w:numPr>
-        <w:rPr>
-          <w:rFonts w:ascii="Arial" w:hAnsi="Arial" w:cs="Arial"/>
-        </w:rPr>
-      </w:pPr>
-      <w:r>
-        <w:rPr>
-          <w:rFonts w:ascii="Arial" w:hAnsi="Arial" w:cs="Arial"/>
+        <w:spacing w:after="0" w:line="240" w:lineRule="auto"/>
+        <w:textAlignment w:val="baseline"/>
+        <w:rPr>
+          <w:rFonts w:ascii="Arial" w:eastAsia="Times New Roman" w:hAnsi="Arial" w:cs="Arial"/>
+          <w:color w:val="000000"/>
+          <w:kern w:val="0"/>
+          <w14:ligatures w14:val="none"/>
+        </w:rPr>
+      </w:pPr>
+      <w:r>
+        <w:rPr>
+          <w:rFonts w:ascii="Arial" w:eastAsia="Times New Roman" w:hAnsi="Arial" w:cs="Arial"/>
+          <w:color w:val="000000"/>
+          <w:kern w:val="0"/>
+          <w14:ligatures w14:val="none"/>
         </w:rPr>
         <w:t xml:space="preserve">Remove all non-numeric characters from </w:t>
       </w:r>
       <w:r>
         <w:rPr>
-          <w:rFonts w:ascii="Arial" w:hAnsi="Arial" w:cs="Arial"/>
-          <w:b/>
-          <w:bCs/>
+          <w:rFonts w:ascii="Arial" w:eastAsia="Times New Roman" w:hAnsi="Arial" w:cs="Arial"/>
+          <w:b/>
+          <w:bCs/>
+          <w:color w:val="000000"/>
+          <w:kern w:val="0"/>
+          <w14:ligatures w14:val="none"/>
         </w:rPr>
         <w:t>v_ip_address</w:t>
       </w:r>
       <w:r>
         <w:rPr>
-          <w:rFonts w:ascii="Arial" w:hAnsi="Arial" w:cs="Arial"/>
+          <w:rFonts w:ascii="Arial" w:eastAsia="Times New Roman" w:hAnsi="Arial" w:cs="Arial"/>
+          <w:color w:val="000000"/>
+          <w:kern w:val="0"/>
+          <w14:ligatures w14:val="none"/>
         </w:rPr>
         <w:t>, except for periods.</w:t>
       </w:r>
@@ -1266,69 +1351,98 @@
       <w:pPr>
         <w:numPr>
           <w:ilvl w:val="0"/>
-          <w:numId w:val="7"/>
+          <w:numId w:val="11"/>
         </w:numPr>
-        <w:rPr>
-          <w:rFonts w:ascii="Arial" w:hAnsi="Arial" w:cs="Arial"/>
-        </w:rPr>
-      </w:pPr>
-      <w:r>
-        <w:rPr>
-          <w:rFonts w:ascii="Arial" w:hAnsi="Arial" w:cs="Arial"/>
+        <w:spacing w:after="240" w:line="240" w:lineRule="auto"/>
+        <w:textAlignment w:val="baseline"/>
+        <w:rPr>
+          <w:rFonts w:ascii="Arial" w:eastAsia="Times New Roman" w:hAnsi="Arial" w:cs="Arial"/>
+          <w:color w:val="000000"/>
+          <w:kern w:val="0"/>
+          <w14:ligatures w14:val="none"/>
+        </w:rPr>
+      </w:pPr>
+      <w:r>
+        <w:rPr>
+          <w:rFonts w:ascii="Arial" w:eastAsia="Times New Roman" w:hAnsi="Arial" w:cs="Arial"/>
+          <w:color w:val="000000"/>
+          <w:kern w:val="0"/>
+          <w14:ligatures w14:val="none"/>
         </w:rPr>
         <w:t xml:space="preserve">Insert the processed </w:t>
       </w:r>
       <w:r>
         <w:rPr>
-          <w:rFonts w:ascii="Arial" w:hAnsi="Arial" w:cs="Arial"/>
-          <w:b/>
-          <w:bCs/>
+          <w:rFonts w:ascii="Arial" w:eastAsia="Times New Roman" w:hAnsi="Arial" w:cs="Arial"/>
+          <w:b/>
+          <w:bCs/>
+          <w:color w:val="000000"/>
+          <w:kern w:val="0"/>
+          <w14:ligatures w14:val="none"/>
         </w:rPr>
         <w:t>v_ip_address</w:t>
       </w:r>
       <w:r>
         <w:rPr>
-          <w:rFonts w:ascii="Arial" w:hAnsi="Arial" w:cs="Arial"/>
+          <w:rFonts w:ascii="Arial" w:eastAsia="Times New Roman" w:hAnsi="Arial" w:cs="Arial"/>
+          <w:color w:val="000000"/>
+          <w:kern w:val="0"/>
+          <w14:ligatures w14:val="none"/>
         </w:rPr>
         <w:t xml:space="preserve"> into the </w:t>
       </w:r>
       <w:r>
         <w:rPr>
-          <w:rFonts w:ascii="Arial" w:hAnsi="Arial" w:cs="Arial"/>
-          <w:b/>
-          <w:bCs/>
+          <w:rFonts w:ascii="Arial" w:eastAsia="Times New Roman" w:hAnsi="Arial" w:cs="Arial"/>
+          <w:b/>
+          <w:bCs/>
+          <w:color w:val="000000"/>
+          <w:kern w:val="0"/>
+          <w14:ligatures w14:val="none"/>
         </w:rPr>
         <w:t>ip_address_table</w:t>
       </w:r>
       <w:r>
         <w:rPr>
-          <w:rFonts w:ascii="Arial" w:hAnsi="Arial" w:cs="Arial"/>
+          <w:rFonts w:ascii="Arial" w:eastAsia="Times New Roman" w:hAnsi="Arial" w:cs="Arial"/>
+          <w:color w:val="000000"/>
+          <w:kern w:val="0"/>
+          <w14:ligatures w14:val="none"/>
         </w:rPr>
         <w:t>.</w:t>
       </w:r>
     </w:p>
     <w:p>
       <w:pPr>
-        <w:rPr>
-          <w:rFonts w:ascii="Arial" w:hAnsi="Arial" w:cs="Arial"/>
-          <w:b/>
-          <w:bCs/>
-        </w:rPr>
-      </w:pPr>
-      <w:r>
-        <w:rPr>
-          <w:rFonts w:ascii="Arial" w:hAnsi="Arial" w:cs="Arial"/>
-          <w:b/>
-          <w:bCs/>
+        <w:spacing w:before="240" w:after="240" w:line="240" w:lineRule="auto"/>
+        <w:rPr>
+          <w:rFonts w:ascii="Times New Roman" w:eastAsia="Times New Roman" w:hAnsi="Times New Roman" w:cs="Times New Roman"/>
+          <w:kern w:val="0"/>
+          <w:sz w:val="24"/>
+          <w:szCs w:val="24"/>
+          <w14:ligatures w14:val="none"/>
+        </w:rPr>
+      </w:pPr>
+      <w:r>
+        <w:rPr>
+          <w:rFonts w:ascii="Arial" w:eastAsia="Times New Roman" w:hAnsi="Arial" w:cs="Arial"/>
+          <w:b/>
+          <w:bCs/>
+          <w:color w:val="000000"/>
+          <w:kern w:val="0"/>
+          <w14:ligatures w14:val="none"/>
         </w:rPr>
         <w:t xml:space="preserve">process_location </w:t>
       </w:r>
       <w:proofErr w:type="gramStart"/>
       <w:r>
         <w:rPr>
-          <w:rFonts w:ascii="Arial" w:hAnsi="Arial" w:cs="Arial"/>
-          <w:b/>
-          <w:bCs/>
+          <w:rFonts w:ascii="Arial" w:eastAsia="Times New Roman" w:hAnsi="Arial" w:cs="Arial"/>
+          <w:b/>
+          <w:bCs/>
+          <w:color w:val="000000"/>
+          <w:kern w:val="0"/>
+          <w14:ligatures w14:val="none"/>
         </w:rPr>
         <w:t>Procedure</w:t>
       </w:r>
@@ -1338,15 +1452,23 @@
       <w:pPr>
         <w:numPr>
           <w:ilvl w:val="0"/>
-          <w:numId w:val="8"/>
+          <w:numId w:val="12"/>
         </w:numPr>
-        <w:rPr>
-          <w:rFonts w:ascii="Arial" w:hAnsi="Arial" w:cs="Arial"/>
-        </w:rPr>
-      </w:pPr>
-      <w:r>
-        <w:rPr>
-          <w:rFonts w:ascii="Arial" w:hAnsi="Arial" w:cs="Arial"/>
+        <w:spacing w:after="0" w:line="240" w:lineRule="auto"/>
+        <w:textAlignment w:val="baseline"/>
+        <w:rPr>
+          <w:rFonts w:ascii="Arial" w:eastAsia="Times New Roman" w:hAnsi="Arial" w:cs="Arial"/>
+          <w:color w:val="000000"/>
+          <w:kern w:val="0"/>
+          <w14:ligatures w14:val="none"/>
+        </w:rPr>
+      </w:pPr>
+      <w:r>
+        <w:rPr>
+          <w:rFonts w:ascii="Arial" w:eastAsia="Times New Roman" w:hAnsi="Arial" w:cs="Arial"/>
+          <w:color w:val="000000"/>
+          <w:kern w:val="0"/>
+          <w14:ligatures w14:val="none"/>
         </w:rPr>
         <w:t>Declare variables for person ID, account ID, location, and location ID.</w:t>
       </w:r>
@@ -1355,85 +1477,123 @@
       <w:pPr>
         <w:numPr>
           <w:ilvl w:val="0"/>
-          <w:numId w:val="8"/>
+          <w:numId w:val="12"/>
         </w:numPr>
-        <w:rPr>
-          <w:rFonts w:ascii="Arial" w:hAnsi="Arial" w:cs="Arial"/>
-        </w:rPr>
-      </w:pPr>
-      <w:r>
-        <w:rPr>
-          <w:rFonts w:ascii="Arial" w:hAnsi="Arial" w:cs="Arial"/>
+        <w:spacing w:after="0" w:line="240" w:lineRule="auto"/>
+        <w:textAlignment w:val="baseline"/>
+        <w:rPr>
+          <w:rFonts w:ascii="Arial" w:eastAsia="Times New Roman" w:hAnsi="Arial" w:cs="Arial"/>
+          <w:color w:val="000000"/>
+          <w:kern w:val="0"/>
+          <w14:ligatures w14:val="none"/>
+        </w:rPr>
+      </w:pPr>
+      <w:r>
+        <w:rPr>
+          <w:rFonts w:ascii="Arial" w:eastAsia="Times New Roman" w:hAnsi="Arial" w:cs="Arial"/>
+          <w:color w:val="000000"/>
+          <w:kern w:val="0"/>
+          <w14:ligatures w14:val="none"/>
         </w:rPr>
         <w:t xml:space="preserve">Retrieve </w:t>
       </w:r>
       <w:r>
         <w:rPr>
-          <w:rFonts w:ascii="Arial" w:hAnsi="Arial" w:cs="Arial"/>
-          <w:b/>
-          <w:bCs/>
+          <w:rFonts w:ascii="Arial" w:eastAsia="Times New Roman" w:hAnsi="Arial" w:cs="Arial"/>
+          <w:b/>
+          <w:bCs/>
+          <w:color w:val="000000"/>
+          <w:kern w:val="0"/>
+          <w14:ligatures w14:val="none"/>
         </w:rPr>
         <w:t>person_id</w:t>
       </w:r>
       <w:r>
         <w:rPr>
-          <w:rFonts w:ascii="Arial" w:hAnsi="Arial" w:cs="Arial"/>
+          <w:rFonts w:ascii="Arial" w:eastAsia="Times New Roman" w:hAnsi="Arial" w:cs="Arial"/>
+          <w:color w:val="000000"/>
+          <w:kern w:val="0"/>
+          <w14:ligatures w14:val="none"/>
         </w:rPr>
         <w:t xml:space="preserve"> and </w:t>
       </w:r>
       <w:r>
         <w:rPr>
-          <w:rFonts w:ascii="Arial" w:hAnsi="Arial" w:cs="Arial"/>
-          <w:b/>
-          <w:bCs/>
+          <w:rFonts w:ascii="Arial" w:eastAsia="Times New Roman" w:hAnsi="Arial" w:cs="Arial"/>
+          <w:b/>
+          <w:bCs/>
+          <w:color w:val="000000"/>
+          <w:kern w:val="0"/>
+          <w14:ligatures w14:val="none"/>
         </w:rPr>
         <w:t>account_id</w:t>
       </w:r>
       <w:r>
         <w:rPr>
-          <w:rFonts w:ascii="Arial" w:hAnsi="Arial" w:cs="Arial"/>
+          <w:rFonts w:ascii="Arial" w:eastAsia="Times New Roman" w:hAnsi="Arial" w:cs="Arial"/>
+          <w:color w:val="000000"/>
+          <w:kern w:val="0"/>
+          <w14:ligatures w14:val="none"/>
         </w:rPr>
         <w:t xml:space="preserve"> from the </w:t>
       </w:r>
       <w:r>
         <w:rPr>
-          <w:rFonts w:ascii="Arial" w:hAnsi="Arial" w:cs="Arial"/>
-          <w:b/>
-          <w:bCs/>
+          <w:rFonts w:ascii="Arial" w:eastAsia="Times New Roman" w:hAnsi="Arial" w:cs="Arial"/>
+          <w:b/>
+          <w:bCs/>
+          <w:color w:val="000000"/>
+          <w:kern w:val="0"/>
+          <w14:ligatures w14:val="none"/>
         </w:rPr>
         <w:t>social_account</w:t>
       </w:r>
       <w:r>
         <w:rPr>
-          <w:rFonts w:ascii="Arial" w:hAnsi="Arial" w:cs="Arial"/>
+          <w:rFonts w:ascii="Arial" w:eastAsia="Times New Roman" w:hAnsi="Arial" w:cs="Arial"/>
+          <w:color w:val="000000"/>
+          <w:kern w:val="0"/>
+          <w14:ligatures w14:val="none"/>
         </w:rPr>
         <w:t xml:space="preserve"> table where </w:t>
       </w:r>
       <w:r>
         <w:rPr>
-          <w:rFonts w:ascii="Arial" w:hAnsi="Arial" w:cs="Arial"/>
-          <w:b/>
-          <w:bCs/>
-        </w:rPr>
-        <w:t>FBUID</w:t>
-      </w:r>
-      <w:r>
-        <w:rPr>
-          <w:rFonts w:ascii="Arial" w:hAnsi="Arial" w:cs="Arial"/>
+          <w:rFonts w:ascii="Arial" w:eastAsia="Times New Roman" w:hAnsi="Arial" w:cs="Arial"/>
+          <w:b/>
+          <w:bCs/>
+          <w:color w:val="000000"/>
+          <w:kern w:val="0"/>
+          <w14:ligatures w14:val="none"/>
+        </w:rPr>
+        <w:t>SMUID</w:t>
+      </w:r>
+      <w:r>
+        <w:rPr>
+          <w:rFonts w:ascii="Arial" w:eastAsia="Times New Roman" w:hAnsi="Arial" w:cs="Arial"/>
+          <w:color w:val="000000"/>
+          <w:kern w:val="0"/>
+          <w14:ligatures w14:val="none"/>
         </w:rPr>
         <w:t xml:space="preserve"> matches </w:t>
       </w:r>
       <w:r>
         <w:rPr>
-          <w:rFonts w:ascii="Arial" w:hAnsi="Arial" w:cs="Arial"/>
-          <w:b/>
-          <w:bCs/>
-        </w:rPr>
-        <w:t>p_FBUID</w:t>
-      </w:r>
-      <w:r>
-        <w:rPr>
-          <w:rFonts w:ascii="Arial" w:hAnsi="Arial" w:cs="Arial"/>
+          <w:rFonts w:ascii="Arial" w:eastAsia="Times New Roman" w:hAnsi="Arial" w:cs="Arial"/>
+          <w:b/>
+          <w:bCs/>
+          <w:color w:val="000000"/>
+          <w:kern w:val="0"/>
+          <w14:ligatures w14:val="none"/>
+        </w:rPr>
+        <w:t>p_SMUID</w:t>
+      </w:r>
+      <w:r>
+        <w:rPr>
+          <w:rFonts w:ascii="Arial" w:eastAsia="Times New Roman" w:hAnsi="Arial" w:cs="Arial"/>
+          <w:color w:val="000000"/>
+          <w:kern w:val="0"/>
+          <w14:ligatures w14:val="none"/>
         </w:rPr>
         <w:t>.</w:t>
       </w:r>
@@ -1442,71 +1602,103 @@
       <w:pPr>
         <w:numPr>
           <w:ilvl w:val="0"/>
-          <w:numId w:val="8"/>
+          <w:numId w:val="12"/>
         </w:numPr>
-        <w:rPr>
-          <w:rFonts w:ascii="Arial" w:hAnsi="Arial" w:cs="Arial"/>
-        </w:rPr>
-      </w:pPr>
-      <w:r>
-        <w:rPr>
-          <w:rFonts w:ascii="Arial" w:hAnsi="Arial" w:cs="Arial"/>
+        <w:spacing w:after="0" w:line="240" w:lineRule="auto"/>
+        <w:textAlignment w:val="baseline"/>
+        <w:rPr>
+          <w:rFonts w:ascii="Arial" w:eastAsia="Times New Roman" w:hAnsi="Arial" w:cs="Arial"/>
+          <w:color w:val="000000"/>
+          <w:kern w:val="0"/>
+          <w14:ligatures w14:val="none"/>
+        </w:rPr>
+      </w:pPr>
+      <w:r>
+        <w:rPr>
+          <w:rFonts w:ascii="Arial" w:eastAsia="Times New Roman" w:hAnsi="Arial" w:cs="Arial"/>
+          <w:color w:val="000000"/>
+          <w:kern w:val="0"/>
+          <w14:ligatures w14:val="none"/>
         </w:rPr>
         <w:t xml:space="preserve">Retrieve </w:t>
       </w:r>
       <w:r>
         <w:rPr>
-          <w:rFonts w:ascii="Arial" w:hAnsi="Arial" w:cs="Arial"/>
-          <w:b/>
-          <w:bCs/>
+          <w:rFonts w:ascii="Arial" w:eastAsia="Times New Roman" w:hAnsi="Arial" w:cs="Arial"/>
+          <w:b/>
+          <w:bCs/>
+          <w:color w:val="000000"/>
+          <w:kern w:val="0"/>
+          <w14:ligatures w14:val="none"/>
         </w:rPr>
         <w:t>location</w:t>
       </w:r>
       <w:r>
         <w:rPr>
-          <w:rFonts w:ascii="Arial" w:hAnsi="Arial" w:cs="Arial"/>
+          <w:rFonts w:ascii="Arial" w:eastAsia="Times New Roman" w:hAnsi="Arial" w:cs="Arial"/>
+          <w:color w:val="000000"/>
+          <w:kern w:val="0"/>
+          <w14:ligatures w14:val="none"/>
         </w:rPr>
         <w:t xml:space="preserve"> from the </w:t>
       </w:r>
       <w:r>
         <w:rPr>
-          <w:rFonts w:ascii="Arial" w:hAnsi="Arial" w:cs="Arial"/>
-          <w:b/>
-          <w:bCs/>
+          <w:rFonts w:ascii="Arial" w:eastAsia="Times New Roman" w:hAnsi="Arial" w:cs="Arial"/>
+          <w:b/>
+          <w:bCs/>
+          <w:color w:val="000000"/>
+          <w:kern w:val="0"/>
+          <w14:ligatures w14:val="none"/>
         </w:rPr>
         <w:t>SM_data_feed</w:t>
       </w:r>
       <w:r>
         <w:rPr>
-          <w:rFonts w:ascii="Arial" w:hAnsi="Arial" w:cs="Arial"/>
+          <w:rFonts w:ascii="Arial" w:eastAsia="Times New Roman" w:hAnsi="Arial" w:cs="Arial"/>
+          <w:color w:val="000000"/>
+          <w:kern w:val="0"/>
+          <w14:ligatures w14:val="none"/>
         </w:rPr>
         <w:t xml:space="preserve"> table where </w:t>
       </w:r>
       <w:r>
         <w:rPr>
-          <w:rFonts w:ascii="Arial" w:hAnsi="Arial" w:cs="Arial"/>
-          <w:b/>
-          <w:bCs/>
+          <w:rFonts w:ascii="Arial" w:eastAsia="Times New Roman" w:hAnsi="Arial" w:cs="Arial"/>
+          <w:b/>
+          <w:bCs/>
+          <w:color w:val="000000"/>
+          <w:kern w:val="0"/>
+          <w14:ligatures w14:val="none"/>
         </w:rPr>
         <w:t>SMUID</w:t>
       </w:r>
       <w:r>
         <w:rPr>
-          <w:rFonts w:ascii="Arial" w:hAnsi="Arial" w:cs="Arial"/>
+          <w:rFonts w:ascii="Arial" w:eastAsia="Times New Roman" w:hAnsi="Arial" w:cs="Arial"/>
+          <w:color w:val="000000"/>
+          <w:kern w:val="0"/>
+          <w14:ligatures w14:val="none"/>
         </w:rPr>
         <w:t xml:space="preserve"> matches </w:t>
       </w:r>
       <w:r>
         <w:rPr>
-          <w:rFonts w:ascii="Arial" w:hAnsi="Arial" w:cs="Arial"/>
-          <w:b/>
-          <w:bCs/>
-        </w:rPr>
-        <w:t>p_FBUID</w:t>
-      </w:r>
-      <w:r>
-        <w:rPr>
-          <w:rFonts w:ascii="Arial" w:hAnsi="Arial" w:cs="Arial"/>
+          <w:rFonts w:ascii="Arial" w:eastAsia="Times New Roman" w:hAnsi="Arial" w:cs="Arial"/>
+          <w:b/>
+          <w:bCs/>
+          <w:color w:val="000000"/>
+          <w:kern w:val="0"/>
+          <w14:ligatures w14:val="none"/>
+        </w:rPr>
+        <w:t>p_SMUID</w:t>
+      </w:r>
+      <w:r>
+        <w:rPr>
+          <w:rFonts w:ascii="Arial" w:eastAsia="Times New Roman" w:hAnsi="Arial" w:cs="Arial"/>
+          <w:color w:val="000000"/>
+          <w:kern w:val="0"/>
+          <w14:ligatures w14:val="none"/>
         </w:rPr>
         <w:t>.</w:t>
       </w:r>
@@ -1515,29 +1707,43 @@
       <w:pPr>
         <w:numPr>
           <w:ilvl w:val="0"/>
-          <w:numId w:val="8"/>
+          <w:numId w:val="12"/>
         </w:numPr>
-        <w:rPr>
-          <w:rFonts w:ascii="Arial" w:hAnsi="Arial" w:cs="Arial"/>
-        </w:rPr>
-      </w:pPr>
-      <w:r>
-        <w:rPr>
-          <w:rFonts w:ascii="Arial" w:hAnsi="Arial" w:cs="Arial"/>
+        <w:spacing w:after="0" w:line="240" w:lineRule="auto"/>
+        <w:textAlignment w:val="baseline"/>
+        <w:rPr>
+          <w:rFonts w:ascii="Arial" w:eastAsia="Times New Roman" w:hAnsi="Arial" w:cs="Arial"/>
+          <w:color w:val="000000"/>
+          <w:kern w:val="0"/>
+          <w14:ligatures w14:val="none"/>
+        </w:rPr>
+      </w:pPr>
+      <w:r>
+        <w:rPr>
+          <w:rFonts w:ascii="Arial" w:eastAsia="Times New Roman" w:hAnsi="Arial" w:cs="Arial"/>
+          <w:color w:val="000000"/>
+          <w:kern w:val="0"/>
+          <w14:ligatures w14:val="none"/>
         </w:rPr>
         <w:t xml:space="preserve">If </w:t>
       </w:r>
       <w:r>
         <w:rPr>
-          <w:rFonts w:ascii="Arial" w:hAnsi="Arial" w:cs="Arial"/>
-          <w:b/>
-          <w:bCs/>
+          <w:rFonts w:ascii="Arial" w:eastAsia="Times New Roman" w:hAnsi="Arial" w:cs="Arial"/>
+          <w:b/>
+          <w:bCs/>
+          <w:color w:val="000000"/>
+          <w:kern w:val="0"/>
+          <w14:ligatures w14:val="none"/>
         </w:rPr>
         <w:t>v_location</w:t>
       </w:r>
       <w:r>
         <w:rPr>
-          <w:rFonts w:ascii="Arial" w:hAnsi="Arial" w:cs="Arial"/>
+          <w:rFonts w:ascii="Arial" w:eastAsia="Times New Roman" w:hAnsi="Arial" w:cs="Arial"/>
+          <w:color w:val="000000"/>
+          <w:kern w:val="0"/>
+          <w14:ligatures w14:val="none"/>
         </w:rPr>
         <w:t xml:space="preserve"> is not null:</w:t>
       </w:r>
@@ -1546,57 +1752,83 @@
       <w:pPr>
         <w:numPr>
           <w:ilvl w:val="1"/>
-          <w:numId w:val="8"/>
+          <w:numId w:val="12"/>
         </w:numPr>
-        <w:rPr>
-          <w:rFonts w:ascii="Arial" w:hAnsi="Arial" w:cs="Arial"/>
-        </w:rPr>
-      </w:pPr>
-      <w:r>
-        <w:rPr>
-          <w:rFonts w:ascii="Arial" w:hAnsi="Arial" w:cs="Arial"/>
+        <w:spacing w:after="0" w:line="240" w:lineRule="auto"/>
+        <w:textAlignment w:val="baseline"/>
+        <w:rPr>
+          <w:rFonts w:ascii="Arial" w:eastAsia="Times New Roman" w:hAnsi="Arial" w:cs="Arial"/>
+          <w:color w:val="000000"/>
+          <w:kern w:val="0"/>
+          <w14:ligatures w14:val="none"/>
+        </w:rPr>
+      </w:pPr>
+      <w:r>
+        <w:rPr>
+          <w:rFonts w:ascii="Arial" w:eastAsia="Times New Roman" w:hAnsi="Arial" w:cs="Arial"/>
+          <w:color w:val="000000"/>
+          <w:kern w:val="0"/>
+          <w14:ligatures w14:val="none"/>
         </w:rPr>
         <w:t xml:space="preserve">Check if the location already exists in the </w:t>
       </w:r>
       <w:r>
         <w:rPr>
-          <w:rFonts w:ascii="Arial" w:hAnsi="Arial" w:cs="Arial"/>
-          <w:b/>
-          <w:bCs/>
+          <w:rFonts w:ascii="Arial" w:eastAsia="Times New Roman" w:hAnsi="Arial" w:cs="Arial"/>
+          <w:b/>
+          <w:bCs/>
+          <w:color w:val="000000"/>
+          <w:kern w:val="0"/>
+          <w14:ligatures w14:val="none"/>
         </w:rPr>
         <w:t>address</w:t>
       </w:r>
       <w:r>
         <w:rPr>
-          <w:rFonts w:ascii="Arial" w:hAnsi="Arial" w:cs="Arial"/>
+          <w:rFonts w:ascii="Arial" w:eastAsia="Times New Roman" w:hAnsi="Arial" w:cs="Arial"/>
+          <w:color w:val="000000"/>
+          <w:kern w:val="0"/>
+          <w14:ligatures w14:val="none"/>
         </w:rPr>
         <w:t xml:space="preserve"> table for the given </w:t>
       </w:r>
       <w:r>
         <w:rPr>
-          <w:rFonts w:ascii="Arial" w:hAnsi="Arial" w:cs="Arial"/>
-          <w:b/>
-          <w:bCs/>
+          <w:rFonts w:ascii="Arial" w:eastAsia="Times New Roman" w:hAnsi="Arial" w:cs="Arial"/>
+          <w:b/>
+          <w:bCs/>
+          <w:color w:val="000000"/>
+          <w:kern w:val="0"/>
+          <w14:ligatures w14:val="none"/>
         </w:rPr>
         <w:t>person_id</w:t>
       </w:r>
       <w:r>
         <w:rPr>
-          <w:rFonts w:ascii="Arial" w:hAnsi="Arial" w:cs="Arial"/>
+          <w:rFonts w:ascii="Arial" w:eastAsia="Times New Roman" w:hAnsi="Arial" w:cs="Arial"/>
+          <w:color w:val="000000"/>
+          <w:kern w:val="0"/>
+          <w14:ligatures w14:val="none"/>
         </w:rPr>
         <w:t xml:space="preserve"> and </w:t>
       </w:r>
       <w:r>
         <w:rPr>
-          <w:rFonts w:ascii="Arial" w:hAnsi="Arial" w:cs="Arial"/>
-          <w:b/>
-          <w:bCs/>
+          <w:rFonts w:ascii="Arial" w:eastAsia="Times New Roman" w:hAnsi="Arial" w:cs="Arial"/>
+          <w:b/>
+          <w:bCs/>
+          <w:color w:val="000000"/>
+          <w:kern w:val="0"/>
+          <w14:ligatures w14:val="none"/>
         </w:rPr>
         <w:t>location</w:t>
       </w:r>
       <w:r>
         <w:rPr>
-          <w:rFonts w:ascii="Arial" w:hAnsi="Arial" w:cs="Arial"/>
+          <w:rFonts w:ascii="Arial" w:eastAsia="Times New Roman" w:hAnsi="Arial" w:cs="Arial"/>
+          <w:color w:val="000000"/>
+          <w:kern w:val="0"/>
+          <w14:ligatures w14:val="none"/>
         </w:rPr>
         <w:t>.</w:t>
       </w:r>
@@ -1605,103 +1837,146 @@
       <w:pPr>
         <w:numPr>
           <w:ilvl w:val="1"/>
-          <w:numId w:val="8"/>
+          <w:numId w:val="12"/>
         </w:numPr>
-        <w:rPr>
-          <w:rFonts w:ascii="Arial" w:hAnsi="Arial" w:cs="Arial"/>
-        </w:rPr>
-      </w:pPr>
-      <w:r>
-        <w:rPr>
-          <w:rFonts w:ascii="Arial" w:hAnsi="Arial" w:cs="Arial"/>
-        </w:rPr>
-        <w:lastRenderedPageBreak/>
+        <w:spacing w:after="240" w:line="240" w:lineRule="auto"/>
+        <w:textAlignment w:val="baseline"/>
+        <w:rPr>
+          <w:rFonts w:ascii="Arial" w:eastAsia="Times New Roman" w:hAnsi="Arial" w:cs="Arial"/>
+          <w:color w:val="000000"/>
+          <w:kern w:val="0"/>
+          <w14:ligatures w14:val="none"/>
+        </w:rPr>
+      </w:pPr>
+      <w:r>
+        <w:rPr>
+          <w:rFonts w:ascii="Arial" w:eastAsia="Times New Roman" w:hAnsi="Arial" w:cs="Arial"/>
+          <w:color w:val="000000"/>
+          <w:kern w:val="0"/>
+          <w14:ligatures w14:val="none"/>
+        </w:rPr>
         <w:t>If the location does not exist (</w:t>
       </w:r>
       <w:r>
         <w:rPr>
-          <w:rFonts w:ascii="Arial" w:hAnsi="Arial" w:cs="Arial"/>
-          <w:b/>
-          <w:bCs/>
+          <w:rFonts w:ascii="Arial" w:eastAsia="Times New Roman" w:hAnsi="Arial" w:cs="Arial"/>
+          <w:b/>
+          <w:bCs/>
+          <w:color w:val="000000"/>
+          <w:kern w:val="0"/>
+          <w14:ligatures w14:val="none"/>
         </w:rPr>
         <w:t>v_location_id</w:t>
       </w:r>
       <w:r>
         <w:rPr>
-          <w:rFonts w:ascii="Arial" w:hAnsi="Arial" w:cs="Arial"/>
+          <w:rFonts w:ascii="Arial" w:eastAsia="Times New Roman" w:hAnsi="Arial" w:cs="Arial"/>
+          <w:color w:val="000000"/>
+          <w:kern w:val="0"/>
+          <w14:ligatures w14:val="none"/>
         </w:rPr>
         <w:t xml:space="preserve"> is null), insert a new record into the </w:t>
       </w:r>
       <w:r>
         <w:rPr>
-          <w:rFonts w:ascii="Arial" w:hAnsi="Arial" w:cs="Arial"/>
-          <w:b/>
-          <w:bCs/>
+          <w:rFonts w:ascii="Arial" w:eastAsia="Times New Roman" w:hAnsi="Arial" w:cs="Arial"/>
+          <w:b/>
+          <w:bCs/>
+          <w:color w:val="000000"/>
+          <w:kern w:val="0"/>
+          <w14:ligatures w14:val="none"/>
         </w:rPr>
         <w:t>address</w:t>
       </w:r>
       <w:r>
         <w:rPr>
-          <w:rFonts w:ascii="Arial" w:hAnsi="Arial" w:cs="Arial"/>
+          <w:rFonts w:ascii="Arial" w:eastAsia="Times New Roman" w:hAnsi="Arial" w:cs="Arial"/>
+          <w:color w:val="000000"/>
+          <w:kern w:val="0"/>
+          <w14:ligatures w14:val="none"/>
         </w:rPr>
         <w:t xml:space="preserve"> table with </w:t>
       </w:r>
       <w:r>
         <w:rPr>
-          <w:rFonts w:ascii="Arial" w:hAnsi="Arial" w:cs="Arial"/>
-          <w:b/>
-          <w:bCs/>
+          <w:rFonts w:ascii="Arial" w:eastAsia="Times New Roman" w:hAnsi="Arial" w:cs="Arial"/>
+          <w:b/>
+          <w:bCs/>
+          <w:color w:val="000000"/>
+          <w:kern w:val="0"/>
+          <w14:ligatures w14:val="none"/>
         </w:rPr>
         <w:t>person_id</w:t>
       </w:r>
       <w:r>
         <w:rPr>
-          <w:rFonts w:ascii="Arial" w:hAnsi="Arial" w:cs="Arial"/>
+          <w:rFonts w:ascii="Arial" w:eastAsia="Times New Roman" w:hAnsi="Arial" w:cs="Arial"/>
+          <w:color w:val="000000"/>
+          <w:kern w:val="0"/>
+          <w14:ligatures w14:val="none"/>
         </w:rPr>
         <w:t xml:space="preserve">, </w:t>
       </w:r>
       <w:r>
         <w:rPr>
-          <w:rFonts w:ascii="Arial" w:hAnsi="Arial" w:cs="Arial"/>
-          <w:b/>
-          <w:bCs/>
+          <w:rFonts w:ascii="Arial" w:eastAsia="Times New Roman" w:hAnsi="Arial" w:cs="Arial"/>
+          <w:b/>
+          <w:bCs/>
+          <w:color w:val="000000"/>
+          <w:kern w:val="0"/>
+          <w14:ligatures w14:val="none"/>
         </w:rPr>
         <w:t>account_id</w:t>
       </w:r>
       <w:r>
         <w:rPr>
-          <w:rFonts w:ascii="Arial" w:hAnsi="Arial" w:cs="Arial"/>
+          <w:rFonts w:ascii="Arial" w:eastAsia="Times New Roman" w:hAnsi="Arial" w:cs="Arial"/>
+          <w:color w:val="000000"/>
+          <w:kern w:val="0"/>
+          <w14:ligatures w14:val="none"/>
         </w:rPr>
         <w:t xml:space="preserve">, and </w:t>
       </w:r>
       <w:r>
         <w:rPr>
-          <w:rFonts w:ascii="Arial" w:hAnsi="Arial" w:cs="Arial"/>
-          <w:b/>
-          <w:bCs/>
+          <w:rFonts w:ascii="Arial" w:eastAsia="Times New Roman" w:hAnsi="Arial" w:cs="Arial"/>
+          <w:b/>
+          <w:bCs/>
+          <w:color w:val="000000"/>
+          <w:kern w:val="0"/>
+          <w14:ligatures w14:val="none"/>
         </w:rPr>
         <w:t>location</w:t>
       </w:r>
       <w:r>
         <w:rPr>
-          <w:rFonts w:ascii="Arial" w:hAnsi="Arial" w:cs="Arial"/>
+          <w:rFonts w:ascii="Arial" w:eastAsia="Times New Roman" w:hAnsi="Arial" w:cs="Arial"/>
+          <w:color w:val="000000"/>
+          <w:kern w:val="0"/>
+          <w14:ligatures w14:val="none"/>
         </w:rPr>
         <w:t>.</w:t>
       </w:r>
     </w:p>
     <w:p>
       <w:pPr>
-        <w:rPr>
-          <w:rFonts w:ascii="Arial" w:hAnsi="Arial" w:cs="Arial"/>
-          <w:b/>
-          <w:bCs/>
-        </w:rPr>
-      </w:pPr>
-      <w:r>
-        <w:rPr>
-          <w:rFonts w:ascii="Arial" w:hAnsi="Arial" w:cs="Arial"/>
-          <w:b/>
-          <w:bCs/>
+        <w:spacing w:before="240" w:after="240" w:line="240" w:lineRule="auto"/>
+        <w:rPr>
+          <w:rFonts w:ascii="Times New Roman" w:eastAsia="Times New Roman" w:hAnsi="Times New Roman" w:cs="Times New Roman"/>
+          <w:kern w:val="0"/>
+          <w:sz w:val="24"/>
+          <w:szCs w:val="24"/>
+          <w14:ligatures w14:val="none"/>
+        </w:rPr>
+      </w:pPr>
+      <w:r>
+        <w:rPr>
+          <w:rFonts w:ascii="Arial" w:eastAsia="Times New Roman" w:hAnsi="Arial" w:cs="Arial"/>
+          <w:b/>
+          <w:bCs/>
+          <w:color w:val="000000"/>
+          <w:kern w:val="0"/>
+          <w14:ligatures w14:val="none"/>
         </w:rPr>
         <w:t>process_SMUID Procedure</w:t>
       </w:r>
@@ -1710,29 +1985,43 @@
       <w:pPr>
         <w:numPr>
           <w:ilvl w:val="0"/>
-          <w:numId w:val="9"/>
+          <w:numId w:val="13"/>
         </w:numPr>
-        <w:rPr>
-          <w:rFonts w:ascii="Arial" w:hAnsi="Arial" w:cs="Arial"/>
-        </w:rPr>
-      </w:pPr>
-      <w:r>
-        <w:rPr>
-          <w:rFonts w:ascii="Arial" w:hAnsi="Arial" w:cs="Arial"/>
+        <w:spacing w:after="0" w:line="240" w:lineRule="auto"/>
+        <w:textAlignment w:val="baseline"/>
+        <w:rPr>
+          <w:rFonts w:ascii="Arial" w:eastAsia="Times New Roman" w:hAnsi="Arial" w:cs="Arial"/>
+          <w:color w:val="000000"/>
+          <w:kern w:val="0"/>
+          <w14:ligatures w14:val="none"/>
+        </w:rPr>
+      </w:pPr>
+      <w:r>
+        <w:rPr>
+          <w:rFonts w:ascii="Arial" w:eastAsia="Times New Roman" w:hAnsi="Arial" w:cs="Arial"/>
+          <w:color w:val="000000"/>
+          <w:kern w:val="0"/>
+          <w14:ligatures w14:val="none"/>
         </w:rPr>
         <w:t>Declare a variable for the social account ID (</w:t>
       </w:r>
       <w:r>
         <w:rPr>
-          <w:rFonts w:ascii="Arial" w:hAnsi="Arial" w:cs="Arial"/>
-          <w:b/>
-          <w:bCs/>
+          <w:rFonts w:ascii="Arial" w:eastAsia="Times New Roman" w:hAnsi="Arial" w:cs="Arial"/>
+          <w:b/>
+          <w:bCs/>
+          <w:color w:val="000000"/>
+          <w:kern w:val="0"/>
+          <w14:ligatures w14:val="none"/>
         </w:rPr>
         <w:t>SM_social_account_id</w:t>
       </w:r>
       <w:r>
         <w:rPr>
-          <w:rFonts w:ascii="Arial" w:hAnsi="Arial" w:cs="Arial"/>
+          <w:rFonts w:ascii="Arial" w:eastAsia="Times New Roman" w:hAnsi="Arial" w:cs="Arial"/>
+          <w:color w:val="000000"/>
+          <w:kern w:val="0"/>
+          <w14:ligatures w14:val="none"/>
         </w:rPr>
         <w:t>).</w:t>
       </w:r>
@@ -1741,71 +2030,103 @@
       <w:pPr>
         <w:numPr>
           <w:ilvl w:val="0"/>
-          <w:numId w:val="9"/>
+          <w:numId w:val="13"/>
         </w:numPr>
-        <w:rPr>
-          <w:rFonts w:ascii="Arial" w:hAnsi="Arial" w:cs="Arial"/>
-        </w:rPr>
-      </w:pPr>
-      <w:r>
-        <w:rPr>
-          <w:rFonts w:ascii="Arial" w:hAnsi="Arial" w:cs="Arial"/>
+        <w:spacing w:after="0" w:line="240" w:lineRule="auto"/>
+        <w:textAlignment w:val="baseline"/>
+        <w:rPr>
+          <w:rFonts w:ascii="Arial" w:eastAsia="Times New Roman" w:hAnsi="Arial" w:cs="Arial"/>
+          <w:color w:val="000000"/>
+          <w:kern w:val="0"/>
+          <w14:ligatures w14:val="none"/>
+        </w:rPr>
+      </w:pPr>
+      <w:r>
+        <w:rPr>
+          <w:rFonts w:ascii="Arial" w:eastAsia="Times New Roman" w:hAnsi="Arial" w:cs="Arial"/>
+          <w:color w:val="000000"/>
+          <w:kern w:val="0"/>
+          <w14:ligatures w14:val="none"/>
         </w:rPr>
         <w:t xml:space="preserve">Retrieve </w:t>
       </w:r>
       <w:r>
         <w:rPr>
-          <w:rFonts w:ascii="Arial" w:hAnsi="Arial" w:cs="Arial"/>
-          <w:b/>
-          <w:bCs/>
+          <w:rFonts w:ascii="Arial" w:eastAsia="Times New Roman" w:hAnsi="Arial" w:cs="Arial"/>
+          <w:b/>
+          <w:bCs/>
+          <w:color w:val="000000"/>
+          <w:kern w:val="0"/>
+          <w14:ligatures w14:val="none"/>
         </w:rPr>
         <w:t>social_account_id</w:t>
       </w:r>
       <w:r>
         <w:rPr>
-          <w:rFonts w:ascii="Arial" w:hAnsi="Arial" w:cs="Arial"/>
+          <w:rFonts w:ascii="Arial" w:eastAsia="Times New Roman" w:hAnsi="Arial" w:cs="Arial"/>
+          <w:color w:val="000000"/>
+          <w:kern w:val="0"/>
+          <w14:ligatures w14:val="none"/>
         </w:rPr>
         <w:t xml:space="preserve"> from the </w:t>
       </w:r>
       <w:r>
         <w:rPr>
-          <w:rFonts w:ascii="Arial" w:hAnsi="Arial" w:cs="Arial"/>
-          <w:b/>
-          <w:bCs/>
+          <w:rFonts w:ascii="Arial" w:eastAsia="Times New Roman" w:hAnsi="Arial" w:cs="Arial"/>
+          <w:b/>
+          <w:bCs/>
+          <w:color w:val="000000"/>
+          <w:kern w:val="0"/>
+          <w14:ligatures w14:val="none"/>
         </w:rPr>
         <w:t>social_account</w:t>
       </w:r>
       <w:r>
         <w:rPr>
-          <w:rFonts w:ascii="Arial" w:hAnsi="Arial" w:cs="Arial"/>
+          <w:rFonts w:ascii="Arial" w:eastAsia="Times New Roman" w:hAnsi="Arial" w:cs="Arial"/>
+          <w:color w:val="000000"/>
+          <w:kern w:val="0"/>
+          <w14:ligatures w14:val="none"/>
         </w:rPr>
         <w:t xml:space="preserve"> table where </w:t>
       </w:r>
       <w:r>
         <w:rPr>
-          <w:rFonts w:ascii="Arial" w:hAnsi="Arial" w:cs="Arial"/>
-          <w:b/>
-          <w:bCs/>
+          <w:rFonts w:ascii="Arial" w:eastAsia="Times New Roman" w:hAnsi="Arial" w:cs="Arial"/>
+          <w:b/>
+          <w:bCs/>
+          <w:color w:val="000000"/>
+          <w:kern w:val="0"/>
+          <w14:ligatures w14:val="none"/>
         </w:rPr>
         <w:t>SMUID</w:t>
       </w:r>
       <w:r>
         <w:rPr>
-          <w:rFonts w:ascii="Arial" w:hAnsi="Arial" w:cs="Arial"/>
+          <w:rFonts w:ascii="Arial" w:eastAsia="Times New Roman" w:hAnsi="Arial" w:cs="Arial"/>
+          <w:color w:val="000000"/>
+          <w:kern w:val="0"/>
+          <w14:ligatures w14:val="none"/>
         </w:rPr>
         <w:t xml:space="preserve"> matches </w:t>
       </w:r>
       <w:r>
         <w:rPr>
-          <w:rFonts w:ascii="Arial" w:hAnsi="Arial" w:cs="Arial"/>
-          <w:b/>
-          <w:bCs/>
+          <w:rFonts w:ascii="Arial" w:eastAsia="Times New Roman" w:hAnsi="Arial" w:cs="Arial"/>
+          <w:b/>
+          <w:bCs/>
+          <w:color w:val="000000"/>
+          <w:kern w:val="0"/>
+          <w14:ligatures w14:val="none"/>
         </w:rPr>
         <w:t>p_SMUID</w:t>
       </w:r>
       <w:r>
         <w:rPr>
-          <w:rFonts w:ascii="Arial" w:hAnsi="Arial" w:cs="Arial"/>
+          <w:rFonts w:ascii="Arial" w:eastAsia="Times New Roman" w:hAnsi="Arial" w:cs="Arial"/>
+          <w:color w:val="000000"/>
+          <w:kern w:val="0"/>
+          <w14:ligatures w14:val="none"/>
         </w:rPr>
         <w:t>.</w:t>
       </w:r>
@@ -1814,29 +2135,44 @@
       <w:pPr>
         <w:numPr>
           <w:ilvl w:val="0"/>
-          <w:numId w:val="9"/>
+          <w:numId w:val="13"/>
         </w:numPr>
-        <w:rPr>
-          <w:rFonts w:ascii="Arial" w:hAnsi="Arial" w:cs="Arial"/>
-        </w:rPr>
-      </w:pPr>
-      <w:r>
-        <w:rPr>
-          <w:rFonts w:ascii="Arial" w:hAnsi="Arial" w:cs="Arial"/>
-        </w:rPr>
+        <w:spacing w:after="0" w:line="240" w:lineRule="auto"/>
+        <w:textAlignment w:val="baseline"/>
+        <w:rPr>
+          <w:rFonts w:ascii="Arial" w:eastAsia="Times New Roman" w:hAnsi="Arial" w:cs="Arial"/>
+          <w:color w:val="000000"/>
+          <w:kern w:val="0"/>
+          <w14:ligatures w14:val="none"/>
+        </w:rPr>
+      </w:pPr>
+      <w:r>
+        <w:rPr>
+          <w:rFonts w:ascii="Arial" w:eastAsia="Times New Roman" w:hAnsi="Arial" w:cs="Arial"/>
+          <w:color w:val="000000"/>
+          <w:kern w:val="0"/>
+          <w14:ligatures w14:val="none"/>
+        </w:rPr>
+        <w:lastRenderedPageBreak/>
         <w:t xml:space="preserve">If </w:t>
       </w:r>
       <w:r>
         <w:rPr>
-          <w:rFonts w:ascii="Arial" w:hAnsi="Arial" w:cs="Arial"/>
-          <w:b/>
-          <w:bCs/>
+          <w:rFonts w:ascii="Arial" w:eastAsia="Times New Roman" w:hAnsi="Arial" w:cs="Arial"/>
+          <w:b/>
+          <w:bCs/>
+          <w:color w:val="000000"/>
+          <w:kern w:val="0"/>
+          <w14:ligatures w14:val="none"/>
         </w:rPr>
         <w:t>SM_social_account_id</w:t>
       </w:r>
       <w:r>
         <w:rPr>
-          <w:rFonts w:ascii="Arial" w:hAnsi="Arial" w:cs="Arial"/>
+          <w:rFonts w:ascii="Arial" w:eastAsia="Times New Roman" w:hAnsi="Arial" w:cs="Arial"/>
+          <w:color w:val="000000"/>
+          <w:kern w:val="0"/>
+          <w14:ligatures w14:val="none"/>
         </w:rPr>
         <w:t xml:space="preserve"> is null:</w:t>
       </w:r>
@@ -1845,43 +2181,63 @@
       <w:pPr>
         <w:numPr>
           <w:ilvl w:val="1"/>
-          <w:numId w:val="9"/>
+          <w:numId w:val="13"/>
         </w:numPr>
-        <w:rPr>
-          <w:rFonts w:ascii="Arial" w:hAnsi="Arial" w:cs="Arial"/>
-        </w:rPr>
-      </w:pPr>
-      <w:r>
-        <w:rPr>
-          <w:rFonts w:ascii="Arial" w:hAnsi="Arial" w:cs="Arial"/>
+        <w:spacing w:after="0" w:line="240" w:lineRule="auto"/>
+        <w:textAlignment w:val="baseline"/>
+        <w:rPr>
+          <w:rFonts w:ascii="Arial" w:eastAsia="Times New Roman" w:hAnsi="Arial" w:cs="Arial"/>
+          <w:color w:val="000000"/>
+          <w:kern w:val="0"/>
+          <w14:ligatures w14:val="none"/>
+        </w:rPr>
+      </w:pPr>
+      <w:r>
+        <w:rPr>
+          <w:rFonts w:ascii="Arial" w:eastAsia="Times New Roman" w:hAnsi="Arial" w:cs="Arial"/>
+          <w:color w:val="000000"/>
+          <w:kern w:val="0"/>
+          <w14:ligatures w14:val="none"/>
         </w:rPr>
         <w:t xml:space="preserve">Insert a new record into the </w:t>
       </w:r>
       <w:r>
         <w:rPr>
-          <w:rFonts w:ascii="Arial" w:hAnsi="Arial" w:cs="Arial"/>
-          <w:b/>
-          <w:bCs/>
+          <w:rFonts w:ascii="Arial" w:eastAsia="Times New Roman" w:hAnsi="Arial" w:cs="Arial"/>
+          <w:b/>
+          <w:bCs/>
+          <w:color w:val="000000"/>
+          <w:kern w:val="0"/>
+          <w14:ligatures w14:val="none"/>
         </w:rPr>
         <w:t>social_account</w:t>
       </w:r>
       <w:r>
         <w:rPr>
-          <w:rFonts w:ascii="Arial" w:hAnsi="Arial" w:cs="Arial"/>
+          <w:rFonts w:ascii="Arial" w:eastAsia="Times New Roman" w:hAnsi="Arial" w:cs="Arial"/>
+          <w:color w:val="000000"/>
+          <w:kern w:val="0"/>
+          <w14:ligatures w14:val="none"/>
         </w:rPr>
         <w:t xml:space="preserve"> table with </w:t>
       </w:r>
       <w:r>
         <w:rPr>
-          <w:rFonts w:ascii="Arial" w:hAnsi="Arial" w:cs="Arial"/>
-          <w:b/>
-          <w:bCs/>
+          <w:rFonts w:ascii="Arial" w:eastAsia="Times New Roman" w:hAnsi="Arial" w:cs="Arial"/>
+          <w:b/>
+          <w:bCs/>
+          <w:color w:val="000000"/>
+          <w:kern w:val="0"/>
+          <w14:ligatures w14:val="none"/>
         </w:rPr>
         <w:t>SMUID</w:t>
       </w:r>
       <w:r>
         <w:rPr>
-          <w:rFonts w:ascii="Arial" w:hAnsi="Arial" w:cs="Arial"/>
+          <w:rFonts w:ascii="Arial" w:eastAsia="Times New Roman" w:hAnsi="Arial" w:cs="Arial"/>
+          <w:color w:val="000000"/>
+          <w:kern w:val="0"/>
+          <w14:ligatures w14:val="none"/>
         </w:rPr>
         <w:t>.</w:t>
       </w:r>
@@ -1890,63 +2246,104 @@
       <w:pPr>
         <w:numPr>
           <w:ilvl w:val="1"/>
-          <w:numId w:val="9"/>
+          <w:numId w:val="13"/>
         </w:numPr>
-        <w:rPr>
-          <w:rFonts w:ascii="Arial" w:hAnsi="Arial" w:cs="Arial"/>
-        </w:rPr>
-      </w:pPr>
-      <w:r>
-        <w:rPr>
-          <w:rFonts w:ascii="Arial" w:hAnsi="Arial" w:cs="Arial"/>
+        <w:spacing w:after="240" w:line="240" w:lineRule="auto"/>
+        <w:textAlignment w:val="baseline"/>
+        <w:rPr>
+          <w:rFonts w:ascii="Arial" w:eastAsia="Times New Roman" w:hAnsi="Arial" w:cs="Arial"/>
+          <w:color w:val="000000"/>
+          <w:kern w:val="0"/>
+          <w14:ligatures w14:val="none"/>
+        </w:rPr>
+      </w:pPr>
+      <w:r>
+        <w:rPr>
+          <w:rFonts w:ascii="Arial" w:eastAsia="Times New Roman" w:hAnsi="Arial" w:cs="Arial"/>
+          <w:color w:val="000000"/>
+          <w:kern w:val="0"/>
+          <w14:ligatures w14:val="none"/>
         </w:rPr>
         <w:t xml:space="preserve">Set </w:t>
       </w:r>
       <w:r>
         <w:rPr>
-          <w:rFonts w:ascii="Arial" w:hAnsi="Arial" w:cs="Arial"/>
-          <w:b/>
-          <w:bCs/>
+          <w:rFonts w:ascii="Arial" w:eastAsia="Times New Roman" w:hAnsi="Arial" w:cs="Arial"/>
+          <w:b/>
+          <w:bCs/>
+          <w:color w:val="000000"/>
+          <w:kern w:val="0"/>
+          <w14:ligatures w14:val="none"/>
         </w:rPr>
         <w:t>SM_social_account_id</w:t>
       </w:r>
       <w:r>
         <w:rPr>
-          <w:rFonts w:ascii="Arial" w:hAnsi="Arial" w:cs="Arial"/>
+          <w:rFonts w:ascii="Arial" w:eastAsia="Times New Roman" w:hAnsi="Arial" w:cs="Arial"/>
+          <w:color w:val="000000"/>
+          <w:kern w:val="0"/>
+          <w14:ligatures w14:val="none"/>
         </w:rPr>
         <w:t xml:space="preserve"> to the last inserted ID.</w:t>
       </w:r>
     </w:p>
     <w:p>
       <w:pPr>
-        <w:rPr>
-          <w:rFonts w:ascii="Arial" w:hAnsi="Arial" w:cs="Arial"/>
-          <w:b/>
-          <w:bCs/>
-        </w:rPr>
-      </w:pPr>
-      <w:r>
-        <w:rPr>
-          <w:rFonts w:ascii="Arial" w:hAnsi="Arial" w:cs="Arial"/>
-          <w:b/>
-          <w:bCs/>
-        </w:rPr>
-        <w:t>add_device Procedure</w:t>
-      </w:r>
+        <w:spacing w:before="240" w:after="240" w:line="240" w:lineRule="auto"/>
+        <w:rPr>
+          <w:rFonts w:ascii="Times New Roman" w:eastAsia="Times New Roman" w:hAnsi="Times New Roman" w:cs="Times New Roman"/>
+          <w:kern w:val="0"/>
+          <w:sz w:val="24"/>
+          <w:szCs w:val="24"/>
+          <w14:ligatures w14:val="none"/>
+        </w:rPr>
+      </w:pPr>
+      <w:r>
+        <w:rPr>
+          <w:rFonts w:ascii="Arial" w:eastAsia="Times New Roman" w:hAnsi="Arial" w:cs="Arial"/>
+          <w:b/>
+          <w:bCs/>
+          <w:color w:val="000000"/>
+          <w:kern w:val="0"/>
+          <w14:ligatures w14:val="none"/>
+        </w:rPr>
+        <w:t xml:space="preserve">add_device </w:t>
+      </w:r>
+      <w:proofErr w:type="gramStart"/>
+      <w:r>
+        <w:rPr>
+          <w:rFonts w:ascii="Arial" w:eastAsia="Times New Roman" w:hAnsi="Arial" w:cs="Arial"/>
+          <w:b/>
+          <w:bCs/>
+          <w:color w:val="000000"/>
+          <w:kern w:val="0"/>
+          <w14:ligatures w14:val="none"/>
+        </w:rPr>
+        <w:t>Procedure</w:t>
+      </w:r>
+      <w:proofErr w:type="gramEnd"/>
     </w:p>
     <w:p>
       <w:pPr>
         <w:numPr>
           <w:ilvl w:val="0"/>
-          <w:numId w:val="10"/>
+          <w:numId w:val="14"/>
         </w:numPr>
-        <w:rPr>
-          <w:rFonts w:ascii="Arial" w:hAnsi="Arial" w:cs="Arial"/>
-        </w:rPr>
-      </w:pPr>
-      <w:r>
-        <w:rPr>
-          <w:rFonts w:ascii="Arial" w:hAnsi="Arial" w:cs="Arial"/>
+        <w:spacing w:after="0" w:line="240" w:lineRule="auto"/>
+        <w:textAlignment w:val="baseline"/>
+        <w:rPr>
+          <w:rFonts w:ascii="Arial" w:eastAsia="Times New Roman" w:hAnsi="Arial" w:cs="Arial"/>
+          <w:color w:val="000000"/>
+          <w:kern w:val="0"/>
+          <w14:ligatures w14:val="none"/>
+        </w:rPr>
+      </w:pPr>
+      <w:r>
+        <w:rPr>
+          <w:rFonts w:ascii="Arial" w:eastAsia="Times New Roman" w:hAnsi="Arial" w:cs="Arial"/>
+          <w:color w:val="000000"/>
+          <w:kern w:val="0"/>
+          <w14:ligatures w14:val="none"/>
         </w:rPr>
         <w:t>Declare variables for account ID and device ID.</w:t>
       </w:r>
@@ -1955,43 +2352,63 @@
       <w:pPr>
         <w:numPr>
           <w:ilvl w:val="0"/>
-          <w:numId w:val="10"/>
+          <w:numId w:val="14"/>
         </w:numPr>
-        <w:rPr>
-          <w:rFonts w:ascii="Arial" w:hAnsi="Arial" w:cs="Arial"/>
-        </w:rPr>
-      </w:pPr>
-      <w:r>
-        <w:rPr>
-          <w:rFonts w:ascii="Arial" w:hAnsi="Arial" w:cs="Arial"/>
+        <w:spacing w:after="0" w:line="240" w:lineRule="auto"/>
+        <w:textAlignment w:val="baseline"/>
+        <w:rPr>
+          <w:rFonts w:ascii="Arial" w:eastAsia="Times New Roman" w:hAnsi="Arial" w:cs="Arial"/>
+          <w:color w:val="000000"/>
+          <w:kern w:val="0"/>
+          <w14:ligatures w14:val="none"/>
+        </w:rPr>
+      </w:pPr>
+      <w:r>
+        <w:rPr>
+          <w:rFonts w:ascii="Arial" w:eastAsia="Times New Roman" w:hAnsi="Arial" w:cs="Arial"/>
+          <w:color w:val="000000"/>
+          <w:kern w:val="0"/>
+          <w14:ligatures w14:val="none"/>
         </w:rPr>
         <w:t xml:space="preserve">Call </w:t>
       </w:r>
       <w:r>
         <w:rPr>
-          <w:rFonts w:ascii="Arial" w:hAnsi="Arial" w:cs="Arial"/>
-          <w:b/>
-          <w:bCs/>
+          <w:rFonts w:ascii="Arial" w:eastAsia="Times New Roman" w:hAnsi="Arial" w:cs="Arial"/>
+          <w:b/>
+          <w:bCs/>
+          <w:color w:val="000000"/>
+          <w:kern w:val="0"/>
+          <w14:ligatures w14:val="none"/>
         </w:rPr>
         <w:t>processSMUID</w:t>
       </w:r>
       <w:r>
         <w:rPr>
-          <w:rFonts w:ascii="Arial" w:hAnsi="Arial" w:cs="Arial"/>
+          <w:rFonts w:ascii="Arial" w:eastAsia="Times New Roman" w:hAnsi="Arial" w:cs="Arial"/>
+          <w:color w:val="000000"/>
+          <w:kern w:val="0"/>
+          <w14:ligatures w14:val="none"/>
         </w:rPr>
         <w:t xml:space="preserve"> with </w:t>
       </w:r>
       <w:r>
         <w:rPr>
-          <w:rFonts w:ascii="Arial" w:hAnsi="Arial" w:cs="Arial"/>
-          <w:b/>
-          <w:bCs/>
-        </w:rPr>
-        <w:t>p_FBUID</w:t>
-      </w:r>
-      <w:r>
-        <w:rPr>
-          <w:rFonts w:ascii="Arial" w:hAnsi="Arial" w:cs="Arial"/>
+          <w:rFonts w:ascii="Arial" w:eastAsia="Times New Roman" w:hAnsi="Arial" w:cs="Arial"/>
+          <w:b/>
+          <w:bCs/>
+          <w:color w:val="000000"/>
+          <w:kern w:val="0"/>
+          <w14:ligatures w14:val="none"/>
+        </w:rPr>
+        <w:t>p_SMUID</w:t>
+      </w:r>
+      <w:r>
+        <w:rPr>
+          <w:rFonts w:ascii="Arial" w:eastAsia="Times New Roman" w:hAnsi="Arial" w:cs="Arial"/>
+          <w:color w:val="000000"/>
+          <w:kern w:val="0"/>
+          <w14:ligatures w14:val="none"/>
         </w:rPr>
         <w:t xml:space="preserve"> to process the social media user ID and retrieve the account ID.</w:t>
       </w:r>
@@ -2000,43 +2417,63 @@
       <w:pPr>
         <w:numPr>
           <w:ilvl w:val="0"/>
-          <w:numId w:val="10"/>
+          <w:numId w:val="14"/>
         </w:numPr>
-        <w:rPr>
-          <w:rFonts w:ascii="Arial" w:hAnsi="Arial" w:cs="Arial"/>
-        </w:rPr>
-      </w:pPr>
-      <w:r>
-        <w:rPr>
-          <w:rFonts w:ascii="Arial" w:hAnsi="Arial" w:cs="Arial"/>
+        <w:spacing w:after="0" w:line="240" w:lineRule="auto"/>
+        <w:textAlignment w:val="baseline"/>
+        <w:rPr>
+          <w:rFonts w:ascii="Arial" w:eastAsia="Times New Roman" w:hAnsi="Arial" w:cs="Arial"/>
+          <w:color w:val="000000"/>
+          <w:kern w:val="0"/>
+          <w14:ligatures w14:val="none"/>
+        </w:rPr>
+      </w:pPr>
+      <w:r>
+        <w:rPr>
+          <w:rFonts w:ascii="Arial" w:eastAsia="Times New Roman" w:hAnsi="Arial" w:cs="Arial"/>
+          <w:color w:val="000000"/>
+          <w:kern w:val="0"/>
+          <w14:ligatures w14:val="none"/>
         </w:rPr>
         <w:t xml:space="preserve">Set </w:t>
       </w:r>
       <w:r>
         <w:rPr>
-          <w:rFonts w:ascii="Arial" w:hAnsi="Arial" w:cs="Arial"/>
-          <w:b/>
-          <w:bCs/>
+          <w:rFonts w:ascii="Arial" w:eastAsia="Times New Roman" w:hAnsi="Arial" w:cs="Arial"/>
+          <w:b/>
+          <w:bCs/>
+          <w:color w:val="000000"/>
+          <w:kern w:val="0"/>
+          <w14:ligatures w14:val="none"/>
         </w:rPr>
         <w:t>v_account_id</w:t>
       </w:r>
       <w:r>
         <w:rPr>
-          <w:rFonts w:ascii="Arial" w:hAnsi="Arial" w:cs="Arial"/>
+          <w:rFonts w:ascii="Arial" w:eastAsia="Times New Roman" w:hAnsi="Arial" w:cs="Arial"/>
+          <w:color w:val="000000"/>
+          <w:kern w:val="0"/>
+          <w14:ligatures w14:val="none"/>
         </w:rPr>
         <w:t xml:space="preserve"> to the output of </w:t>
       </w:r>
       <w:r>
         <w:rPr>
-          <w:rFonts w:ascii="Arial" w:hAnsi="Arial" w:cs="Arial"/>
-          <w:b/>
-          <w:bCs/>
+          <w:rFonts w:ascii="Arial" w:eastAsia="Times New Roman" w:hAnsi="Arial" w:cs="Arial"/>
+          <w:b/>
+          <w:bCs/>
+          <w:color w:val="000000"/>
+          <w:kern w:val="0"/>
+          <w14:ligatures w14:val="none"/>
         </w:rPr>
         <w:t>processSMUID</w:t>
       </w:r>
       <w:r>
         <w:rPr>
-          <w:rFonts w:ascii="Arial" w:hAnsi="Arial" w:cs="Arial"/>
+          <w:rFonts w:ascii="Arial" w:eastAsia="Times New Roman" w:hAnsi="Arial" w:cs="Arial"/>
+          <w:color w:val="000000"/>
+          <w:kern w:val="0"/>
+          <w14:ligatures w14:val="none"/>
         </w:rPr>
         <w:t>.</w:t>
       </w:r>
@@ -2045,29 +2482,43 @@
       <w:pPr>
         <w:numPr>
           <w:ilvl w:val="0"/>
-          <w:numId w:val="10"/>
+          <w:numId w:val="14"/>
         </w:numPr>
-        <w:rPr>
-          <w:rFonts w:ascii="Arial" w:hAnsi="Arial" w:cs="Arial"/>
-        </w:rPr>
-      </w:pPr>
-      <w:r>
-        <w:rPr>
-          <w:rFonts w:ascii="Arial" w:hAnsi="Arial" w:cs="Arial"/>
+        <w:spacing w:after="0" w:line="240" w:lineRule="auto"/>
+        <w:textAlignment w:val="baseline"/>
+        <w:rPr>
+          <w:rFonts w:ascii="Arial" w:eastAsia="Times New Roman" w:hAnsi="Arial" w:cs="Arial"/>
+          <w:color w:val="000000"/>
+          <w:kern w:val="0"/>
+          <w14:ligatures w14:val="none"/>
+        </w:rPr>
+      </w:pPr>
+      <w:r>
+        <w:rPr>
+          <w:rFonts w:ascii="Arial" w:eastAsia="Times New Roman" w:hAnsi="Arial" w:cs="Arial"/>
+          <w:color w:val="000000"/>
+          <w:kern w:val="0"/>
+          <w14:ligatures w14:val="none"/>
         </w:rPr>
         <w:t xml:space="preserve">If </w:t>
       </w:r>
       <w:r>
         <w:rPr>
-          <w:rFonts w:ascii="Arial" w:hAnsi="Arial" w:cs="Arial"/>
-          <w:b/>
-          <w:bCs/>
+          <w:rFonts w:ascii="Arial" w:eastAsia="Times New Roman" w:hAnsi="Arial" w:cs="Arial"/>
+          <w:b/>
+          <w:bCs/>
+          <w:color w:val="000000"/>
+          <w:kern w:val="0"/>
+          <w14:ligatures w14:val="none"/>
         </w:rPr>
         <w:t>p_device</w:t>
       </w:r>
       <w:r>
         <w:rPr>
-          <w:rFonts w:ascii="Arial" w:hAnsi="Arial" w:cs="Arial"/>
+          <w:rFonts w:ascii="Arial" w:eastAsia="Times New Roman" w:hAnsi="Arial" w:cs="Arial"/>
+          <w:color w:val="000000"/>
+          <w:kern w:val="0"/>
+          <w14:ligatures w14:val="none"/>
         </w:rPr>
         <w:t xml:space="preserve"> is not null:</w:t>
       </w:r>
@@ -2076,71 +2527,103 @@
       <w:pPr>
         <w:numPr>
           <w:ilvl w:val="1"/>
-          <w:numId w:val="10"/>
+          <w:numId w:val="14"/>
         </w:numPr>
-        <w:rPr>
-          <w:rFonts w:ascii="Arial" w:hAnsi="Arial" w:cs="Arial"/>
-        </w:rPr>
-      </w:pPr>
-      <w:r>
-        <w:rPr>
-          <w:rFonts w:ascii="Arial" w:hAnsi="Arial" w:cs="Arial"/>
+        <w:spacing w:after="0" w:line="240" w:lineRule="auto"/>
+        <w:textAlignment w:val="baseline"/>
+        <w:rPr>
+          <w:rFonts w:ascii="Arial" w:eastAsia="Times New Roman" w:hAnsi="Arial" w:cs="Arial"/>
+          <w:color w:val="000000"/>
+          <w:kern w:val="0"/>
+          <w14:ligatures w14:val="none"/>
+        </w:rPr>
+      </w:pPr>
+      <w:r>
+        <w:rPr>
+          <w:rFonts w:ascii="Arial" w:eastAsia="Times New Roman" w:hAnsi="Arial" w:cs="Arial"/>
+          <w:color w:val="000000"/>
+          <w:kern w:val="0"/>
+          <w14:ligatures w14:val="none"/>
         </w:rPr>
         <w:t xml:space="preserve">Retrieve </w:t>
       </w:r>
       <w:r>
         <w:rPr>
-          <w:rFonts w:ascii="Arial" w:hAnsi="Arial" w:cs="Arial"/>
-          <w:b/>
-          <w:bCs/>
+          <w:rFonts w:ascii="Arial" w:eastAsia="Times New Roman" w:hAnsi="Arial" w:cs="Arial"/>
+          <w:b/>
+          <w:bCs/>
+          <w:color w:val="000000"/>
+          <w:kern w:val="0"/>
+          <w14:ligatures w14:val="none"/>
         </w:rPr>
         <w:t>device_id</w:t>
       </w:r>
       <w:r>
         <w:rPr>
-          <w:rFonts w:ascii="Arial" w:hAnsi="Arial" w:cs="Arial"/>
+          <w:rFonts w:ascii="Arial" w:eastAsia="Times New Roman" w:hAnsi="Arial" w:cs="Arial"/>
+          <w:color w:val="000000"/>
+          <w:kern w:val="0"/>
+          <w14:ligatures w14:val="none"/>
         </w:rPr>
         <w:t xml:space="preserve"> from the </w:t>
       </w:r>
       <w:r>
         <w:rPr>
-          <w:rFonts w:ascii="Arial" w:hAnsi="Arial" w:cs="Arial"/>
-          <w:b/>
-          <w:bCs/>
+          <w:rFonts w:ascii="Arial" w:eastAsia="Times New Roman" w:hAnsi="Arial" w:cs="Arial"/>
+          <w:b/>
+          <w:bCs/>
+          <w:color w:val="000000"/>
+          <w:kern w:val="0"/>
+          <w14:ligatures w14:val="none"/>
         </w:rPr>
         <w:t>device_make</w:t>
       </w:r>
       <w:r>
         <w:rPr>
-          <w:rFonts w:ascii="Arial" w:hAnsi="Arial" w:cs="Arial"/>
+          <w:rFonts w:ascii="Arial" w:eastAsia="Times New Roman" w:hAnsi="Arial" w:cs="Arial"/>
+          <w:color w:val="000000"/>
+          <w:kern w:val="0"/>
+          <w14:ligatures w14:val="none"/>
         </w:rPr>
         <w:t xml:space="preserve"> table where </w:t>
       </w:r>
       <w:r>
         <w:rPr>
-          <w:rFonts w:ascii="Arial" w:hAnsi="Arial" w:cs="Arial"/>
-          <w:b/>
-          <w:bCs/>
+          <w:rFonts w:ascii="Arial" w:eastAsia="Times New Roman" w:hAnsi="Arial" w:cs="Arial"/>
+          <w:b/>
+          <w:bCs/>
+          <w:color w:val="000000"/>
+          <w:kern w:val="0"/>
+          <w14:ligatures w14:val="none"/>
         </w:rPr>
         <w:t>make_name</w:t>
       </w:r>
       <w:r>
         <w:rPr>
-          <w:rFonts w:ascii="Arial" w:hAnsi="Arial" w:cs="Arial"/>
+          <w:rFonts w:ascii="Arial" w:eastAsia="Times New Roman" w:hAnsi="Arial" w:cs="Arial"/>
+          <w:color w:val="000000"/>
+          <w:kern w:val="0"/>
+          <w14:ligatures w14:val="none"/>
         </w:rPr>
         <w:t xml:space="preserve"> matches </w:t>
       </w:r>
       <w:r>
         <w:rPr>
-          <w:rFonts w:ascii="Arial" w:hAnsi="Arial" w:cs="Arial"/>
-          <w:b/>
-          <w:bCs/>
+          <w:rFonts w:ascii="Arial" w:eastAsia="Times New Roman" w:hAnsi="Arial" w:cs="Arial"/>
+          <w:b/>
+          <w:bCs/>
+          <w:color w:val="000000"/>
+          <w:kern w:val="0"/>
+          <w14:ligatures w14:val="none"/>
         </w:rPr>
         <w:t>p_device</w:t>
       </w:r>
       <w:r>
         <w:rPr>
-          <w:rFonts w:ascii="Arial" w:hAnsi="Arial" w:cs="Arial"/>
+          <w:rFonts w:ascii="Arial" w:eastAsia="Times New Roman" w:hAnsi="Arial" w:cs="Arial"/>
+          <w:color w:val="000000"/>
+          <w:kern w:val="0"/>
+          <w14:ligatures w14:val="none"/>
         </w:rPr>
         <w:t>.</w:t>
       </w:r>
@@ -2149,74 +2632,128 @@
       <w:pPr>
         <w:numPr>
           <w:ilvl w:val="1"/>
-          <w:numId w:val="10"/>
+          <w:numId w:val="14"/>
         </w:numPr>
-        <w:rPr>
-          <w:rFonts w:ascii="Arial" w:hAnsi="Arial" w:cs="Arial"/>
-        </w:rPr>
-      </w:pPr>
-      <w:r>
-        <w:rPr>
-          <w:rFonts w:ascii="Arial" w:hAnsi="Arial" w:cs="Arial"/>
+        <w:spacing w:after="0" w:line="240" w:lineRule="auto"/>
+        <w:textAlignment w:val="baseline"/>
+        <w:rPr>
+          <w:rFonts w:ascii="Arial" w:eastAsia="Times New Roman" w:hAnsi="Arial" w:cs="Arial"/>
+          <w:color w:val="000000"/>
+          <w:kern w:val="0"/>
+          <w14:ligatures w14:val="none"/>
+        </w:rPr>
+      </w:pPr>
+      <w:r>
+        <w:rPr>
+          <w:rFonts w:ascii="Arial" w:eastAsia="Times New Roman" w:hAnsi="Arial" w:cs="Arial"/>
+          <w:color w:val="000000"/>
+          <w:kern w:val="0"/>
+          <w14:ligatures w14:val="none"/>
         </w:rPr>
         <w:t xml:space="preserve">If </w:t>
       </w:r>
       <w:r>
         <w:rPr>
-          <w:rFonts w:ascii="Arial" w:hAnsi="Arial" w:cs="Arial"/>
-          <w:b/>
-          <w:bCs/>
+          <w:rFonts w:ascii="Arial" w:eastAsia="Times New Roman" w:hAnsi="Arial" w:cs="Arial"/>
+          <w:b/>
+          <w:bCs/>
+          <w:color w:val="000000"/>
+          <w:kern w:val="0"/>
+          <w14:ligatures w14:val="none"/>
         </w:rPr>
         <w:t>v_device_id</w:t>
       </w:r>
       <w:r>
         <w:rPr>
-          <w:rFonts w:ascii="Arial" w:hAnsi="Arial" w:cs="Arial"/>
-        </w:rPr>
-        <w:t xml:space="preserve"> is null (the device make does not exist):</w:t>
+          <w:rFonts w:ascii="Arial" w:eastAsia="Times New Roman" w:hAnsi="Arial" w:cs="Arial"/>
+          <w:color w:val="000000"/>
+          <w:kern w:val="0"/>
+          <w14:ligatures w14:val="none"/>
+        </w:rPr>
+        <w:t xml:space="preserve"> is null (the </w:t>
+      </w:r>
+      <w:proofErr w:type="gramStart"/>
+      <w:r>
+        <w:rPr>
+          <w:rFonts w:ascii="Arial" w:eastAsia="Times New Roman" w:hAnsi="Arial" w:cs="Arial"/>
+          <w:color w:val="000000"/>
+          <w:kern w:val="0"/>
+          <w14:ligatures w14:val="none"/>
+        </w:rPr>
+        <w:t>device</w:t>
+      </w:r>
+      <w:proofErr w:type="gramEnd"/>
+      <w:r>
+        <w:rPr>
+          <w:rFonts w:ascii="Arial" w:eastAsia="Times New Roman" w:hAnsi="Arial" w:cs="Arial"/>
+          <w:color w:val="000000"/>
+          <w:kern w:val="0"/>
+          <w14:ligatures w14:val="none"/>
+        </w:rPr>
+        <w:t xml:space="preserve"> make does not exist):</w:t>
       </w:r>
     </w:p>
     <w:p>
       <w:pPr>
         <w:numPr>
           <w:ilvl w:val="2"/>
-          <w:numId w:val="10"/>
+          <w:numId w:val="14"/>
         </w:numPr>
-        <w:rPr>
-          <w:rFonts w:ascii="Arial" w:hAnsi="Arial" w:cs="Arial"/>
-        </w:rPr>
-      </w:pPr>
-      <w:r>
-        <w:rPr>
-          <w:rFonts w:ascii="Arial" w:hAnsi="Arial" w:cs="Arial"/>
+        <w:spacing w:after="0" w:line="240" w:lineRule="auto"/>
+        <w:textAlignment w:val="baseline"/>
+        <w:rPr>
+          <w:rFonts w:ascii="Arial" w:eastAsia="Times New Roman" w:hAnsi="Arial" w:cs="Arial"/>
+          <w:color w:val="000000"/>
+          <w:kern w:val="0"/>
+          <w14:ligatures w14:val="none"/>
+        </w:rPr>
+      </w:pPr>
+      <w:r>
+        <w:rPr>
+          <w:rFonts w:ascii="Arial" w:eastAsia="Times New Roman" w:hAnsi="Arial" w:cs="Arial"/>
+          <w:color w:val="000000"/>
+          <w:kern w:val="0"/>
+          <w14:ligatures w14:val="none"/>
         </w:rPr>
         <w:t xml:space="preserve">Insert a new make into </w:t>
       </w:r>
       <w:r>
         <w:rPr>
-          <w:rFonts w:ascii="Arial" w:hAnsi="Arial" w:cs="Arial"/>
-          <w:b/>
-          <w:bCs/>
+          <w:rFonts w:ascii="Arial" w:eastAsia="Times New Roman" w:hAnsi="Arial" w:cs="Arial"/>
+          <w:b/>
+          <w:bCs/>
+          <w:color w:val="000000"/>
+          <w:kern w:val="0"/>
+          <w14:ligatures w14:val="none"/>
         </w:rPr>
         <w:t>device_make</w:t>
       </w:r>
       <w:r>
         <w:rPr>
-          <w:rFonts w:ascii="Arial" w:hAnsi="Arial" w:cs="Arial"/>
+          <w:rFonts w:ascii="Arial" w:eastAsia="Times New Roman" w:hAnsi="Arial" w:cs="Arial"/>
+          <w:color w:val="000000"/>
+          <w:kern w:val="0"/>
+          <w14:ligatures w14:val="none"/>
         </w:rPr>
         <w:t xml:space="preserve"> with </w:t>
       </w:r>
       <w:r>
         <w:rPr>
-          <w:rFonts w:ascii="Arial" w:hAnsi="Arial" w:cs="Arial"/>
-          <w:b/>
-          <w:bCs/>
+          <w:rFonts w:ascii="Arial" w:eastAsia="Times New Roman" w:hAnsi="Arial" w:cs="Arial"/>
+          <w:b/>
+          <w:bCs/>
+          <w:color w:val="000000"/>
+          <w:kern w:val="0"/>
+          <w14:ligatures w14:val="none"/>
         </w:rPr>
         <w:t>p_device</w:t>
       </w:r>
       <w:r>
         <w:rPr>
-          <w:rFonts w:ascii="Arial" w:hAnsi="Arial" w:cs="Arial"/>
+          <w:rFonts w:ascii="Arial" w:eastAsia="Times New Roman" w:hAnsi="Arial" w:cs="Arial"/>
+          <w:color w:val="000000"/>
+          <w:kern w:val="0"/>
+          <w14:ligatures w14:val="none"/>
         </w:rPr>
         <w:t>.</w:t>
       </w:r>
@@ -2225,57 +2762,83 @@
       <w:pPr>
         <w:numPr>
           <w:ilvl w:val="2"/>
-          <w:numId w:val="10"/>
+          <w:numId w:val="14"/>
         </w:numPr>
-        <w:rPr>
-          <w:rFonts w:ascii="Arial" w:hAnsi="Arial" w:cs="Arial"/>
-        </w:rPr>
-      </w:pPr>
-      <w:r>
-        <w:rPr>
-          <w:rFonts w:ascii="Arial" w:hAnsi="Arial" w:cs="Arial"/>
+        <w:spacing w:after="0" w:line="240" w:lineRule="auto"/>
+        <w:textAlignment w:val="baseline"/>
+        <w:rPr>
+          <w:rFonts w:ascii="Arial" w:eastAsia="Times New Roman" w:hAnsi="Arial" w:cs="Arial"/>
+          <w:color w:val="000000"/>
+          <w:kern w:val="0"/>
+          <w14:ligatures w14:val="none"/>
+        </w:rPr>
+      </w:pPr>
+      <w:r>
+        <w:rPr>
+          <w:rFonts w:ascii="Arial" w:eastAsia="Times New Roman" w:hAnsi="Arial" w:cs="Arial"/>
+          <w:color w:val="000000"/>
+          <w:kern w:val="0"/>
+          <w14:ligatures w14:val="none"/>
         </w:rPr>
         <w:t xml:space="preserve">Insert a new model into </w:t>
       </w:r>
       <w:r>
         <w:rPr>
-          <w:rFonts w:ascii="Arial" w:hAnsi="Arial" w:cs="Arial"/>
-          <w:b/>
-          <w:bCs/>
+          <w:rFonts w:ascii="Arial" w:eastAsia="Times New Roman" w:hAnsi="Arial" w:cs="Arial"/>
+          <w:b/>
+          <w:bCs/>
+          <w:color w:val="000000"/>
+          <w:kern w:val="0"/>
+          <w14:ligatures w14:val="none"/>
         </w:rPr>
         <w:t>device_model</w:t>
       </w:r>
       <w:r>
         <w:rPr>
-          <w:rFonts w:ascii="Arial" w:hAnsi="Arial" w:cs="Arial"/>
+          <w:rFonts w:ascii="Arial" w:eastAsia="Times New Roman" w:hAnsi="Arial" w:cs="Arial"/>
+          <w:color w:val="000000"/>
+          <w:kern w:val="0"/>
+          <w14:ligatures w14:val="none"/>
         </w:rPr>
         <w:t xml:space="preserve"> with "UNKNOWN" as the </w:t>
       </w:r>
       <w:proofErr w:type="gramStart"/>
       <w:r>
         <w:rPr>
-          <w:rFonts w:ascii="Arial" w:hAnsi="Arial" w:cs="Arial"/>
+          <w:rFonts w:ascii="Arial" w:eastAsia="Times New Roman" w:hAnsi="Arial" w:cs="Arial"/>
+          <w:color w:val="000000"/>
+          <w:kern w:val="0"/>
+          <w14:ligatures w14:val="none"/>
         </w:rPr>
         <w:t>model</w:t>
       </w:r>
       <w:proofErr w:type="gramEnd"/>
       <w:r>
         <w:rPr>
-          <w:rFonts w:ascii="Arial" w:hAnsi="Arial" w:cs="Arial"/>
+          <w:rFonts w:ascii="Arial" w:eastAsia="Times New Roman" w:hAnsi="Arial" w:cs="Arial"/>
+          <w:color w:val="000000"/>
+          <w:kern w:val="0"/>
+          <w14:ligatures w14:val="none"/>
         </w:rPr>
         <w:t xml:space="preserve"> name and the last inserted make ID as </w:t>
       </w:r>
       <w:r>
         <w:rPr>
-          <w:rFonts w:ascii="Arial" w:hAnsi="Arial" w:cs="Arial"/>
-          <w:b/>
-          <w:bCs/>
+          <w:rFonts w:ascii="Arial" w:eastAsia="Times New Roman" w:hAnsi="Arial" w:cs="Arial"/>
+          <w:b/>
+          <w:bCs/>
+          <w:color w:val="000000"/>
+          <w:kern w:val="0"/>
+          <w14:ligatures w14:val="none"/>
         </w:rPr>
         <w:t>make_id</w:t>
       </w:r>
       <w:r>
         <w:rPr>
-          <w:rFonts w:ascii="Arial" w:hAnsi="Arial" w:cs="Arial"/>
+          <w:rFonts w:ascii="Arial" w:eastAsia="Times New Roman" w:hAnsi="Arial" w:cs="Arial"/>
+          <w:color w:val="000000"/>
+          <w:kern w:val="0"/>
+          <w14:ligatures w14:val="none"/>
         </w:rPr>
         <w:t>.</w:t>
       </w:r>
@@ -2284,81 +2847,106 @@
       <w:pPr>
         <w:numPr>
           <w:ilvl w:val="2"/>
-          <w:numId w:val="10"/>
+          <w:numId w:val="14"/>
         </w:numPr>
-        <w:rPr>
-          <w:rFonts w:ascii="Arial" w:hAnsi="Arial" w:cs="Arial"/>
-        </w:rPr>
-      </w:pPr>
-      <w:r>
-        <w:rPr>
-          <w:rFonts w:ascii="Arial" w:hAnsi="Arial" w:cs="Arial"/>
+        <w:spacing w:after="240" w:line="240" w:lineRule="auto"/>
+        <w:textAlignment w:val="baseline"/>
+        <w:rPr>
+          <w:rFonts w:ascii="Arial" w:eastAsia="Times New Roman" w:hAnsi="Arial" w:cs="Arial"/>
+          <w:color w:val="000000"/>
+          <w:kern w:val="0"/>
+          <w14:ligatures w14:val="none"/>
+        </w:rPr>
+      </w:pPr>
+      <w:r>
+        <w:rPr>
+          <w:rFonts w:ascii="Arial" w:eastAsia="Times New Roman" w:hAnsi="Arial" w:cs="Arial"/>
+          <w:color w:val="000000"/>
+          <w:kern w:val="0"/>
+          <w14:ligatures w14:val="none"/>
         </w:rPr>
         <w:t xml:space="preserve">Insert a new device record into </w:t>
       </w:r>
       <w:r>
         <w:rPr>
-          <w:rFonts w:ascii="Arial" w:hAnsi="Arial" w:cs="Arial"/>
-          <w:b/>
-          <w:bCs/>
+          <w:rFonts w:ascii="Arial" w:eastAsia="Times New Roman" w:hAnsi="Arial" w:cs="Arial"/>
+          <w:b/>
+          <w:bCs/>
+          <w:color w:val="000000"/>
+          <w:kern w:val="0"/>
+          <w14:ligatures w14:val="none"/>
         </w:rPr>
         <w:t>device</w:t>
       </w:r>
       <w:r>
         <w:rPr>
-          <w:rFonts w:ascii="Arial" w:hAnsi="Arial" w:cs="Arial"/>
+          <w:rFonts w:ascii="Arial" w:eastAsia="Times New Roman" w:hAnsi="Arial" w:cs="Arial"/>
+          <w:color w:val="000000"/>
+          <w:kern w:val="0"/>
+          <w14:ligatures w14:val="none"/>
         </w:rPr>
         <w:t xml:space="preserve"> with </w:t>
       </w:r>
       <w:r>
         <w:rPr>
-          <w:rFonts w:ascii="Arial" w:hAnsi="Arial" w:cs="Arial"/>
-          <w:b/>
-          <w:bCs/>
+          <w:rFonts w:ascii="Arial" w:eastAsia="Times New Roman" w:hAnsi="Arial" w:cs="Arial"/>
+          <w:b/>
+          <w:bCs/>
+          <w:color w:val="000000"/>
+          <w:kern w:val="0"/>
+          <w14:ligatures w14:val="none"/>
         </w:rPr>
         <w:t>p_ip_address</w:t>
       </w:r>
       <w:r>
         <w:rPr>
-          <w:rFonts w:ascii="Arial" w:hAnsi="Arial" w:cs="Arial"/>
+          <w:rFonts w:ascii="Arial" w:eastAsia="Times New Roman" w:hAnsi="Arial" w:cs="Arial"/>
+          <w:color w:val="000000"/>
+          <w:kern w:val="0"/>
+          <w14:ligatures w14:val="none"/>
         </w:rPr>
         <w:t xml:space="preserve">, the last inserted model ID as </w:t>
       </w:r>
       <w:r>
         <w:rPr>
-          <w:rFonts w:ascii="Arial" w:hAnsi="Arial" w:cs="Arial"/>
-          <w:b/>
-          <w:bCs/>
+          <w:rFonts w:ascii="Arial" w:eastAsia="Times New Roman" w:hAnsi="Arial" w:cs="Arial"/>
+          <w:b/>
+          <w:bCs/>
+          <w:color w:val="000000"/>
+          <w:kern w:val="0"/>
+          <w14:ligatures w14:val="none"/>
         </w:rPr>
         <w:t>model_id</w:t>
       </w:r>
       <w:r>
         <w:rPr>
-          <w:rFonts w:ascii="Arial" w:hAnsi="Arial" w:cs="Arial"/>
+          <w:rFonts w:ascii="Arial" w:eastAsia="Times New Roman" w:hAnsi="Arial" w:cs="Arial"/>
+          <w:color w:val="000000"/>
+          <w:kern w:val="0"/>
+          <w14:ligatures w14:val="none"/>
         </w:rPr>
         <w:t xml:space="preserve">, and </w:t>
       </w:r>
       <w:r>
         <w:rPr>
-          <w:rFonts w:ascii="Arial" w:hAnsi="Arial" w:cs="Arial"/>
-          <w:b/>
-          <w:bCs/>
+          <w:rFonts w:ascii="Arial" w:eastAsia="Times New Roman" w:hAnsi="Arial" w:cs="Arial"/>
+          <w:b/>
+          <w:bCs/>
+          <w:color w:val="000000"/>
+          <w:kern w:val="0"/>
+          <w14:ligatures w14:val="none"/>
         </w:rPr>
         <w:t>v_account_id</w:t>
       </w:r>
       <w:r>
         <w:rPr>
-          <w:rFonts w:ascii="Arial" w:hAnsi="Arial" w:cs="Arial"/>
+          <w:rFonts w:ascii="Arial" w:eastAsia="Times New Roman" w:hAnsi="Arial" w:cs="Arial"/>
+          <w:color w:val="000000"/>
+          <w:kern w:val="0"/>
+          <w14:ligatures w14:val="none"/>
         </w:rPr>
         <w:t>.</w:t>
       </w:r>
-    </w:p>
-    <w:p>
-      <w:pPr>
-        <w:rPr>
-          <w:rFonts w:ascii="Arial" w:hAnsi="Arial" w:cs="Arial"/>
-        </w:rPr>
-      </w:pPr>
     </w:p>
     <w:sectPr>
       <w:pgSz w:w="12240" w:h="15840"/>
@@ -3184,6 +3772,123 @@
     </w:lvl>
   </w:abstractNum>
   <w:abstractNum w:abstractNumId="7" w15:restartNumberingAfterBreak="0">
+    <w:nsid w:val="61444556"/>
+    <w:multiLevelType w:val="multilevel"/>
+    <w:tmpl w:val="5B5EA0FE"/>
+    <w:lvl w:ilvl="0">
+      <w:start w:val="1"/>
+      <w:numFmt w:val="decimal"/>
+      <w:lvlText w:val="%1."/>
+      <w:lvlJc w:val="left"/>
+      <w:pPr>
+        <w:tabs>
+          <w:tab w:val="num" w:pos="720"/>
+        </w:tabs>
+        <w:ind w:left="720" w:hanging="360"/>
+      </w:pPr>
+    </w:lvl>
+    <w:lvl w:ilvl="1">
+      <w:start w:val="1"/>
+      <w:numFmt w:val="bullet"/>
+      <w:lvlText w:val="o"/>
+      <w:lvlJc w:val="left"/>
+      <w:pPr>
+        <w:tabs>
+          <w:tab w:val="num" w:pos="1440"/>
+        </w:tabs>
+        <w:ind w:left="1440" w:hanging="360"/>
+      </w:pPr>
+      <w:rPr>
+        <w:rFonts w:ascii="Courier New" w:hAnsi="Courier New" w:hint="default"/>
+        <w:sz w:val="20"/>
+      </w:rPr>
+    </w:lvl>
+    <w:lvl w:ilvl="2" w:tentative="1">
+      <w:start w:val="1"/>
+      <w:numFmt w:val="decimal"/>
+      <w:lvlText w:val="%3."/>
+      <w:lvlJc w:val="left"/>
+      <w:pPr>
+        <w:tabs>
+          <w:tab w:val="num" w:pos="2160"/>
+        </w:tabs>
+        <w:ind w:left="2160" w:hanging="360"/>
+      </w:pPr>
+    </w:lvl>
+    <w:lvl w:ilvl="3" w:tentative="1">
+      <w:start w:val="1"/>
+      <w:numFmt w:val="decimal"/>
+      <w:lvlText w:val="%4."/>
+      <w:lvlJc w:val="left"/>
+      <w:pPr>
+        <w:tabs>
+          <w:tab w:val="num" w:pos="2880"/>
+        </w:tabs>
+        <w:ind w:left="2880" w:hanging="360"/>
+      </w:pPr>
+    </w:lvl>
+    <w:lvl w:ilvl="4" w:tentative="1">
+      <w:start w:val="1"/>
+      <w:numFmt w:val="decimal"/>
+      <w:lvlText w:val="%5."/>
+      <w:lvlJc w:val="left"/>
+      <w:pPr>
+        <w:tabs>
+          <w:tab w:val="num" w:pos="3600"/>
+        </w:tabs>
+        <w:ind w:left="3600" w:hanging="360"/>
+      </w:pPr>
+    </w:lvl>
+    <w:lvl w:ilvl="5" w:tentative="1">
+      <w:start w:val="1"/>
+      <w:numFmt w:val="decimal"/>
+      <w:lvlText w:val="%6."/>
+      <w:lvlJc w:val="left"/>
+      <w:pPr>
+        <w:tabs>
+          <w:tab w:val="num" w:pos="4320"/>
+        </w:tabs>
+        <w:ind w:left="4320" w:hanging="360"/>
+      </w:pPr>
+    </w:lvl>
+    <w:lvl w:ilvl="6" w:tentative="1">
+      <w:start w:val="1"/>
+      <w:numFmt w:val="decimal"/>
+      <w:lvlText w:val="%7."/>
+      <w:lvlJc w:val="left"/>
+      <w:pPr>
+        <w:tabs>
+          <w:tab w:val="num" w:pos="5040"/>
+        </w:tabs>
+        <w:ind w:left="5040" w:hanging="360"/>
+      </w:pPr>
+    </w:lvl>
+    <w:lvl w:ilvl="7" w:tentative="1">
+      <w:start w:val="1"/>
+      <w:numFmt w:val="decimal"/>
+      <w:lvlText w:val="%8."/>
+      <w:lvlJc w:val="left"/>
+      <w:pPr>
+        <w:tabs>
+          <w:tab w:val="num" w:pos="5760"/>
+        </w:tabs>
+        <w:ind w:left="5760" w:hanging="360"/>
+      </w:pPr>
+    </w:lvl>
+    <w:lvl w:ilvl="8" w:tentative="1">
+      <w:start w:val="1"/>
+      <w:numFmt w:val="decimal"/>
+      <w:lvlText w:val="%9."/>
+      <w:lvlJc w:val="left"/>
+      <w:pPr>
+        <w:tabs>
+          <w:tab w:val="num" w:pos="6480"/>
+        </w:tabs>
+        <w:ind w:left="6480" w:hanging="360"/>
+      </w:pPr>
+    </w:lvl>
+  </w:abstractNum>
+  <w:abstractNum w:abstractNumId="8" w15:restartNumberingAfterBreak="0">
     <w:nsid w:val="65DE5580"/>
     <w:multiLevelType w:val="multilevel"/>
     <w:tmpl w:val="9A8C76F8"/>
@@ -3300,7 +4005,7 @@
       </w:pPr>
     </w:lvl>
   </w:abstractNum>
-  <w:abstractNum w:abstractNumId="8" w15:restartNumberingAfterBreak="0">
+  <w:abstractNum w:abstractNumId="9" w15:restartNumberingAfterBreak="0">
     <w:nsid w:val="67A620DA"/>
     <w:multiLevelType w:val="multilevel"/>
     <w:tmpl w:val="29949E52"/>
@@ -3413,7 +4118,7 @@
       </w:pPr>
     </w:lvl>
   </w:abstractNum>
-  <w:abstractNum w:abstractNumId="9" w15:restartNumberingAfterBreak="0">
+  <w:abstractNum w:abstractNumId="10" w15:restartNumberingAfterBreak="0">
     <w:nsid w:val="69495D92"/>
     <w:multiLevelType w:val="multilevel"/>
     <w:tmpl w:val="C6EE3A5C"/>
@@ -3460,6 +4165,361 @@
         <w:rFonts w:ascii="Symbol" w:hAnsi="Symbol" w:hint="default"/>
         <w:sz w:val="20"/>
       </w:rPr>
+    </w:lvl>
+    <w:lvl w:ilvl="3" w:tentative="1">
+      <w:start w:val="1"/>
+      <w:numFmt w:val="decimal"/>
+      <w:lvlText w:val="%4."/>
+      <w:lvlJc w:val="left"/>
+      <w:pPr>
+        <w:tabs>
+          <w:tab w:val="num" w:pos="2880"/>
+        </w:tabs>
+        <w:ind w:left="2880" w:hanging="360"/>
+      </w:pPr>
+    </w:lvl>
+    <w:lvl w:ilvl="4" w:tentative="1">
+      <w:start w:val="1"/>
+      <w:numFmt w:val="decimal"/>
+      <w:lvlText w:val="%5."/>
+      <w:lvlJc w:val="left"/>
+      <w:pPr>
+        <w:tabs>
+          <w:tab w:val="num" w:pos="3600"/>
+        </w:tabs>
+        <w:ind w:left="3600" w:hanging="360"/>
+      </w:pPr>
+    </w:lvl>
+    <w:lvl w:ilvl="5" w:tentative="1">
+      <w:start w:val="1"/>
+      <w:numFmt w:val="decimal"/>
+      <w:lvlText w:val="%6."/>
+      <w:lvlJc w:val="left"/>
+      <w:pPr>
+        <w:tabs>
+          <w:tab w:val="num" w:pos="4320"/>
+        </w:tabs>
+        <w:ind w:left="4320" w:hanging="360"/>
+      </w:pPr>
+    </w:lvl>
+    <w:lvl w:ilvl="6" w:tentative="1">
+      <w:start w:val="1"/>
+      <w:numFmt w:val="decimal"/>
+      <w:lvlText w:val="%7."/>
+      <w:lvlJc w:val="left"/>
+      <w:pPr>
+        <w:tabs>
+          <w:tab w:val="num" w:pos="5040"/>
+        </w:tabs>
+        <w:ind w:left="5040" w:hanging="360"/>
+      </w:pPr>
+    </w:lvl>
+    <w:lvl w:ilvl="7" w:tentative="1">
+      <w:start w:val="1"/>
+      <w:numFmt w:val="decimal"/>
+      <w:lvlText w:val="%8."/>
+      <w:lvlJc w:val="left"/>
+      <w:pPr>
+        <w:tabs>
+          <w:tab w:val="num" w:pos="5760"/>
+        </w:tabs>
+        <w:ind w:left="5760" w:hanging="360"/>
+      </w:pPr>
+    </w:lvl>
+    <w:lvl w:ilvl="8" w:tentative="1">
+      <w:start w:val="1"/>
+      <w:numFmt w:val="decimal"/>
+      <w:lvlText w:val="%9."/>
+      <w:lvlJc w:val="left"/>
+      <w:pPr>
+        <w:tabs>
+          <w:tab w:val="num" w:pos="6480"/>
+        </w:tabs>
+        <w:ind w:left="6480" w:hanging="360"/>
+      </w:pPr>
+    </w:lvl>
+  </w:abstractNum>
+  <w:abstractNum w:abstractNumId="11" w15:restartNumberingAfterBreak="0">
+    <w:nsid w:val="6B14373A"/>
+    <w:multiLevelType w:val="multilevel"/>
+    <w:tmpl w:val="B70268F2"/>
+    <w:lvl w:ilvl="0">
+      <w:start w:val="1"/>
+      <w:numFmt w:val="decimal"/>
+      <w:lvlText w:val="%1."/>
+      <w:lvlJc w:val="left"/>
+      <w:pPr>
+        <w:tabs>
+          <w:tab w:val="num" w:pos="720"/>
+        </w:tabs>
+        <w:ind w:left="720" w:hanging="360"/>
+      </w:pPr>
+    </w:lvl>
+    <w:lvl w:ilvl="1">
+      <w:start w:val="1"/>
+      <w:numFmt w:val="bullet"/>
+      <w:lvlText w:val="o"/>
+      <w:lvlJc w:val="left"/>
+      <w:pPr>
+        <w:tabs>
+          <w:tab w:val="num" w:pos="1440"/>
+        </w:tabs>
+        <w:ind w:left="1440" w:hanging="360"/>
+      </w:pPr>
+      <w:rPr>
+        <w:rFonts w:ascii="Courier New" w:hAnsi="Courier New" w:hint="default"/>
+        <w:sz w:val="20"/>
+      </w:rPr>
+    </w:lvl>
+    <w:lvl w:ilvl="2">
+      <w:start w:val="1"/>
+      <w:numFmt w:val="bullet"/>
+      <w:lvlText w:val=""/>
+      <w:lvlJc w:val="left"/>
+      <w:pPr>
+        <w:tabs>
+          <w:tab w:val="num" w:pos="2160"/>
+        </w:tabs>
+        <w:ind w:left="2160" w:hanging="360"/>
+      </w:pPr>
+      <w:rPr>
+        <w:rFonts w:ascii="Wingdings" w:hAnsi="Wingdings" w:hint="default"/>
+        <w:sz w:val="20"/>
+      </w:rPr>
+    </w:lvl>
+    <w:lvl w:ilvl="3" w:tentative="1">
+      <w:start w:val="1"/>
+      <w:numFmt w:val="decimal"/>
+      <w:lvlText w:val="%4."/>
+      <w:lvlJc w:val="left"/>
+      <w:pPr>
+        <w:tabs>
+          <w:tab w:val="num" w:pos="2880"/>
+        </w:tabs>
+        <w:ind w:left="2880" w:hanging="360"/>
+      </w:pPr>
+    </w:lvl>
+    <w:lvl w:ilvl="4" w:tentative="1">
+      <w:start w:val="1"/>
+      <w:numFmt w:val="decimal"/>
+      <w:lvlText w:val="%5."/>
+      <w:lvlJc w:val="left"/>
+      <w:pPr>
+        <w:tabs>
+          <w:tab w:val="num" w:pos="3600"/>
+        </w:tabs>
+        <w:ind w:left="3600" w:hanging="360"/>
+      </w:pPr>
+    </w:lvl>
+    <w:lvl w:ilvl="5" w:tentative="1">
+      <w:start w:val="1"/>
+      <w:numFmt w:val="decimal"/>
+      <w:lvlText w:val="%6."/>
+      <w:lvlJc w:val="left"/>
+      <w:pPr>
+        <w:tabs>
+          <w:tab w:val="num" w:pos="4320"/>
+        </w:tabs>
+        <w:ind w:left="4320" w:hanging="360"/>
+      </w:pPr>
+    </w:lvl>
+    <w:lvl w:ilvl="6" w:tentative="1">
+      <w:start w:val="1"/>
+      <w:numFmt w:val="decimal"/>
+      <w:lvlText w:val="%7."/>
+      <w:lvlJc w:val="left"/>
+      <w:pPr>
+        <w:tabs>
+          <w:tab w:val="num" w:pos="5040"/>
+        </w:tabs>
+        <w:ind w:left="5040" w:hanging="360"/>
+      </w:pPr>
+    </w:lvl>
+    <w:lvl w:ilvl="7" w:tentative="1">
+      <w:start w:val="1"/>
+      <w:numFmt w:val="decimal"/>
+      <w:lvlText w:val="%8."/>
+      <w:lvlJc w:val="left"/>
+      <w:pPr>
+        <w:tabs>
+          <w:tab w:val="num" w:pos="5760"/>
+        </w:tabs>
+        <w:ind w:left="5760" w:hanging="360"/>
+      </w:pPr>
+    </w:lvl>
+    <w:lvl w:ilvl="8" w:tentative="1">
+      <w:start w:val="1"/>
+      <w:numFmt w:val="decimal"/>
+      <w:lvlText w:val="%9."/>
+      <w:lvlJc w:val="left"/>
+      <w:pPr>
+        <w:tabs>
+          <w:tab w:val="num" w:pos="6480"/>
+        </w:tabs>
+        <w:ind w:left="6480" w:hanging="360"/>
+      </w:pPr>
+    </w:lvl>
+  </w:abstractNum>
+  <w:abstractNum w:abstractNumId="12" w15:restartNumberingAfterBreak="0">
+    <w:nsid w:val="77ED0927"/>
+    <w:multiLevelType w:val="multilevel"/>
+    <w:tmpl w:val="90C200D8"/>
+    <w:lvl w:ilvl="0">
+      <w:start w:val="1"/>
+      <w:numFmt w:val="decimal"/>
+      <w:lvlText w:val="%1."/>
+      <w:lvlJc w:val="left"/>
+      <w:pPr>
+        <w:tabs>
+          <w:tab w:val="num" w:pos="720"/>
+        </w:tabs>
+        <w:ind w:left="720" w:hanging="360"/>
+      </w:pPr>
+    </w:lvl>
+    <w:lvl w:ilvl="1">
+      <w:start w:val="1"/>
+      <w:numFmt w:val="bullet"/>
+      <w:lvlText w:val="o"/>
+      <w:lvlJc w:val="left"/>
+      <w:pPr>
+        <w:tabs>
+          <w:tab w:val="num" w:pos="1440"/>
+        </w:tabs>
+        <w:ind w:left="1440" w:hanging="360"/>
+      </w:pPr>
+      <w:rPr>
+        <w:rFonts w:ascii="Courier New" w:hAnsi="Courier New" w:hint="default"/>
+        <w:sz w:val="20"/>
+      </w:rPr>
+    </w:lvl>
+    <w:lvl w:ilvl="2" w:tentative="1">
+      <w:start w:val="1"/>
+      <w:numFmt w:val="decimal"/>
+      <w:lvlText w:val="%3."/>
+      <w:lvlJc w:val="left"/>
+      <w:pPr>
+        <w:tabs>
+          <w:tab w:val="num" w:pos="2160"/>
+        </w:tabs>
+        <w:ind w:left="2160" w:hanging="360"/>
+      </w:pPr>
+    </w:lvl>
+    <w:lvl w:ilvl="3" w:tentative="1">
+      <w:start w:val="1"/>
+      <w:numFmt w:val="decimal"/>
+      <w:lvlText w:val="%4."/>
+      <w:lvlJc w:val="left"/>
+      <w:pPr>
+        <w:tabs>
+          <w:tab w:val="num" w:pos="2880"/>
+        </w:tabs>
+        <w:ind w:left="2880" w:hanging="360"/>
+      </w:pPr>
+    </w:lvl>
+    <w:lvl w:ilvl="4" w:tentative="1">
+      <w:start w:val="1"/>
+      <w:numFmt w:val="decimal"/>
+      <w:lvlText w:val="%5."/>
+      <w:lvlJc w:val="left"/>
+      <w:pPr>
+        <w:tabs>
+          <w:tab w:val="num" w:pos="3600"/>
+        </w:tabs>
+        <w:ind w:left="3600" w:hanging="360"/>
+      </w:pPr>
+    </w:lvl>
+    <w:lvl w:ilvl="5" w:tentative="1">
+      <w:start w:val="1"/>
+      <w:numFmt w:val="decimal"/>
+      <w:lvlText w:val="%6."/>
+      <w:lvlJc w:val="left"/>
+      <w:pPr>
+        <w:tabs>
+          <w:tab w:val="num" w:pos="4320"/>
+        </w:tabs>
+        <w:ind w:left="4320" w:hanging="360"/>
+      </w:pPr>
+    </w:lvl>
+    <w:lvl w:ilvl="6" w:tentative="1">
+      <w:start w:val="1"/>
+      <w:numFmt w:val="decimal"/>
+      <w:lvlText w:val="%7."/>
+      <w:lvlJc w:val="left"/>
+      <w:pPr>
+        <w:tabs>
+          <w:tab w:val="num" w:pos="5040"/>
+        </w:tabs>
+        <w:ind w:left="5040" w:hanging="360"/>
+      </w:pPr>
+    </w:lvl>
+    <w:lvl w:ilvl="7" w:tentative="1">
+      <w:start w:val="1"/>
+      <w:numFmt w:val="decimal"/>
+      <w:lvlText w:val="%8."/>
+      <w:lvlJc w:val="left"/>
+      <w:pPr>
+        <w:tabs>
+          <w:tab w:val="num" w:pos="5760"/>
+        </w:tabs>
+        <w:ind w:left="5760" w:hanging="360"/>
+      </w:pPr>
+    </w:lvl>
+    <w:lvl w:ilvl="8" w:tentative="1">
+      <w:start w:val="1"/>
+      <w:numFmt w:val="decimal"/>
+      <w:lvlText w:val="%9."/>
+      <w:lvlJc w:val="left"/>
+      <w:pPr>
+        <w:tabs>
+          <w:tab w:val="num" w:pos="6480"/>
+        </w:tabs>
+        <w:ind w:left="6480" w:hanging="360"/>
+      </w:pPr>
+    </w:lvl>
+  </w:abstractNum>
+  <w:abstractNum w:abstractNumId="13" w15:restartNumberingAfterBreak="0">
+    <w:nsid w:val="7EC05BB3"/>
+    <w:multiLevelType w:val="multilevel"/>
+    <w:tmpl w:val="3BD4C6BA"/>
+    <w:lvl w:ilvl="0">
+      <w:start w:val="1"/>
+      <w:numFmt w:val="decimal"/>
+      <w:lvlText w:val="%1."/>
+      <w:lvlJc w:val="left"/>
+      <w:pPr>
+        <w:tabs>
+          <w:tab w:val="num" w:pos="720"/>
+        </w:tabs>
+        <w:ind w:left="720" w:hanging="360"/>
+      </w:pPr>
+    </w:lvl>
+    <w:lvl w:ilvl="1">
+      <w:start w:val="1"/>
+      <w:numFmt w:val="bullet"/>
+      <w:lvlText w:val="o"/>
+      <w:lvlJc w:val="left"/>
+      <w:pPr>
+        <w:tabs>
+          <w:tab w:val="num" w:pos="1440"/>
+        </w:tabs>
+        <w:ind w:left="1440" w:hanging="360"/>
+      </w:pPr>
+      <w:rPr>
+        <w:rFonts w:ascii="Courier New" w:hAnsi="Courier New" w:hint="default"/>
+        <w:sz w:val="20"/>
+      </w:rPr>
+    </w:lvl>
+    <w:lvl w:ilvl="2" w:tentative="1">
+      <w:start w:val="1"/>
+      <w:numFmt w:val="decimal"/>
+      <w:lvlText w:val="%3."/>
+      <w:lvlJc w:val="left"/>
+      <w:pPr>
+        <w:tabs>
+          <w:tab w:val="num" w:pos="2160"/>
+        </w:tabs>
+        <w:ind w:left="2160" w:hanging="360"/>
+      </w:pPr>
     </w:lvl>
     <w:lvl w:ilvl="3" w:tentative="1">
       <w:start w:val="1"/>
@@ -3541,13 +4601,13 @@
     <w:abstractNumId w:val="4"/>
   </w:num>
   <w:num w:numId="3" w16cid:durableId="396368977">
-    <w:abstractNumId w:val="8"/>
+    <w:abstractNumId w:val="9"/>
   </w:num>
   <w:num w:numId="4" w16cid:durableId="2000383759">
     <w:abstractNumId w:val="0"/>
   </w:num>
   <w:num w:numId="5" w16cid:durableId="1149593011">
-    <w:abstractNumId w:val="7"/>
+    <w:abstractNumId w:val="8"/>
   </w:num>
   <w:num w:numId="6" w16cid:durableId="990989500">
     <w:abstractNumId w:val="6"/>
@@ -3562,7 +4622,19 @@
     <w:abstractNumId w:val="3"/>
   </w:num>
   <w:num w:numId="10" w16cid:durableId="532037105">
-    <w:abstractNumId w:val="9"/>
+    <w:abstractNumId w:val="10"/>
+  </w:num>
+  <w:num w:numId="11" w16cid:durableId="553931650">
+    <w:abstractNumId w:val="13"/>
+  </w:num>
+  <w:num w:numId="12" w16cid:durableId="1534725580">
+    <w:abstractNumId w:val="7"/>
+  </w:num>
+  <w:num w:numId="13" w16cid:durableId="1455248321">
+    <w:abstractNumId w:val="12"/>
+  </w:num>
+  <w:num w:numId="14" w16cid:durableId="849564116">
+    <w:abstractNumId w:val="11"/>
   </w:num>
 </w:numbering>
 </file>
@@ -4170,6 +5242,7 @@
   <w:style w:type="character" w:default="1" w:styleId="DefaultParagraphFont">
     <w:name w:val="Default Paragraph Font"/>
     <w:uiPriority w:val="1"/>
+    <w:semiHidden/>
     <w:unhideWhenUsed/>
   </w:style>
   <w:style w:type="table" w:default="1" w:styleId="TableNormal">
@@ -4483,6 +5556,24 @@
       <w:spacing w:val="5"/>
     </w:rPr>
   </w:style>
+  <w:style w:type="paragraph" w:styleId="NormalWeb">
+    <w:name w:val="Normal (Web)"/>
+    <w:basedOn w:val="Normal"/>
+    <w:uiPriority w:val="99"/>
+    <w:semiHidden/>
+    <w:unhideWhenUsed/>
+    <w:rsid w:val="00076014"/>
+    <w:pPr>
+      <w:spacing w:before="100" w:beforeAutospacing="1" w:after="100" w:afterAutospacing="1" w:line="240" w:lineRule="auto"/>
+    </w:pPr>
+    <w:rPr>
+      <w:rFonts w:ascii="Times New Roman" w:eastAsia="Times New Roman" w:hAnsi="Times New Roman" w:cs="Times New Roman"/>
+      <w:kern w:val="0"/>
+      <w:sz w:val="24"/>
+      <w:szCs w:val="24"/>
+      <w14:ligatures w14:val="none"/>
+    </w:rPr>
+  </w:style>
 </w:styles>
 </file>
 

</xml_diff>